<commit_message>
kaban, journal et doc
</commit_message>
<xml_diff>
--- a/documentation/3_Documentation_Projet.docx
+++ b/documentation/3_Documentation_Projet.docx
@@ -255,32 +255,64 @@
     <w:p>
       <w:pPr>
         <w:rPr>
+          <w:sz w:val="24"/>
+          <w:lang w:val="fr-CH"/>
+        </w:rPr>
+      </w:pPr>
+      <w:r>
+        <w:rPr>
+          <w:sz w:val="24"/>
+          <w:lang w:val="fr-CH"/>
+        </w:rPr>
+        <w:t xml:space="preserve">Nom du candidat : </w:t>
+      </w:r>
+      <w:r>
+        <w:rPr>
+          <w:sz w:val="24"/>
+          <w:lang w:val="fr-CH"/>
+        </w:rPr>
+        <w:t xml:space="preserve">Pasquier Théo, Müller </w:t>
+      </w:r>
+      <w:proofErr w:type="spellStart"/>
+      <w:r>
+        <w:rPr>
+          <w:sz w:val="24"/>
+          <w:lang w:val="fr-CH"/>
+        </w:rPr>
+        <w:t>Luuk</w:t>
+      </w:r>
+      <w:proofErr w:type="spellEnd"/>
+      <w:r>
+        <w:rPr>
+          <w:sz w:val="24"/>
+          <w:lang w:val="fr-CH"/>
+        </w:rPr>
+        <w:t xml:space="preserve"> et Pires </w:t>
+      </w:r>
+      <w:proofErr w:type="spellStart"/>
+      <w:r>
+        <w:rPr>
+          <w:sz w:val="24"/>
+          <w:lang w:val="fr-CH"/>
+        </w:rPr>
+        <w:t>Donose</w:t>
+      </w:r>
+      <w:proofErr w:type="spellEnd"/>
+      <w:r>
+        <w:rPr>
+          <w:sz w:val="24"/>
+          <w:lang w:val="fr-CH"/>
+        </w:rPr>
+        <w:t xml:space="preserve"> Andrei</w:t>
+      </w:r>
+    </w:p>
+    <w:p>
+      <w:pPr>
+        <w:rPr>
           <w:rFonts w:cs="Arial"/>
           <w:lang w:val="fr-CH"/>
         </w:rPr>
       </w:pPr>
-      <w:r>
-        <w:rPr>
-          <w:sz w:val="24"/>
-          <w:lang w:val="fr-CH"/>
-        </w:rPr>
-        <w:t xml:space="preserve">Nom du candidat : </w:t>
-      </w:r>
-      <w:r>
-        <w:rPr>
-          <w:sz w:val="24"/>
-          <w:highlight w:val="yellow"/>
-          <w:lang w:val="fr-CH"/>
-        </w:rPr>
-        <w:t>XXX</w:t>
-      </w:r>
-      <w:r>
-        <w:rPr>
-          <w:sz w:val="24"/>
-          <w:lang w:val="fr-CH"/>
-        </w:rPr>
-        <w:t xml:space="preserve"> </w:t>
-      </w:r>
     </w:p>
     <w:p>
       <w:pPr>
@@ -300,62 +332,22 @@
     </w:p>
     <w:p>
       <w:pPr>
+        <w:jc w:val="center"/>
         <w:rPr>
           <w:rFonts w:cs="Arial"/>
-          <w:lang w:val="fr-CH"/>
-        </w:rPr>
-      </w:pPr>
-    </w:p>
-    <w:p>
-      <w:pPr>
-        <w:jc w:val="center"/>
+          <w:sz w:val="32"/>
+          <w:lang w:val="fr-CH"/>
+        </w:rPr>
+      </w:pPr>
+      <w:r>
         <w:rPr>
           <w:rFonts w:cs="Arial"/>
           <w:b/>
           <w:sz w:val="36"/>
           <w:lang w:val="fr-CH"/>
         </w:rPr>
-      </w:pPr>
-      <w:r>
-        <w:rPr>
-          <w:rFonts w:cs="Arial"/>
-          <w:b/>
-          <w:sz w:val="36"/>
-          <w:highlight w:val="yellow"/>
-          <w:lang w:val="fr-CH"/>
-        </w:rPr>
-        <w:t>« </w:t>
-      </w:r>
-      <w:r>
-        <w:rPr>
-          <w:rFonts w:cs="Arial"/>
-          <w:b/>
-          <w:sz w:val="36"/>
-          <w:highlight w:val="yellow"/>
-          <w:lang w:val="fr-CH"/>
-        </w:rPr>
-        <w:t>Nom du projet</w:t>
-      </w:r>
-      <w:r>
-        <w:rPr>
-          <w:rFonts w:cs="Arial"/>
-          <w:b/>
-          <w:sz w:val="36"/>
-          <w:highlight w:val="yellow"/>
-          <w:lang w:val="fr-CH"/>
-        </w:rPr>
-        <w:t xml:space="preserve"> »</w:t>
-      </w:r>
-    </w:p>
-    <w:p>
-      <w:pPr>
-        <w:jc w:val="center"/>
-        <w:rPr>
-          <w:rFonts w:cs="Arial"/>
-          <w:sz w:val="32"/>
-          <w:lang w:val="fr-CH"/>
-        </w:rPr>
-      </w:pPr>
+        <w:t>Piloter un robot phidget à distance</w:t>
+      </w:r>
     </w:p>
     <w:p>
       <w:pPr>
@@ -2793,205 +2785,69 @@
     </w:p>
     <w:p>
       <w:pPr>
-        <w:tabs>
-          <w:tab w:val="left" w:pos="7377"/>
-        </w:tabs>
-        <w:rPr>
-          <w:rFonts w:cs="Arial"/>
-          <w:sz w:val="22"/>
-          <w:szCs w:val="22"/>
-          <w:lang w:val="fr-CH"/>
-        </w:rPr>
-      </w:pPr>
-    </w:p>
-    <w:p>
-      <w:pPr>
-        <w:rPr>
-          <w:rFonts w:cs="Arial"/>
-          <w:sz w:val="22"/>
-          <w:szCs w:val="22"/>
-          <w:lang w:val="fr-CH"/>
-        </w:rPr>
-      </w:pPr>
-    </w:p>
-    <w:p>
-      <w:pPr>
-        <w:rPr>
-          <w:rFonts w:cs="Arial"/>
-          <w:sz w:val="22"/>
-          <w:szCs w:val="22"/>
-          <w:lang w:val="fr-CH"/>
-        </w:rPr>
-      </w:pPr>
-    </w:p>
-    <w:p>
-      <w:pPr>
-        <w:rPr>
-          <w:rFonts w:cs="Arial"/>
-          <w:sz w:val="22"/>
-          <w:szCs w:val="22"/>
-          <w:lang w:val="fr-CH"/>
-        </w:rPr>
-      </w:pPr>
-    </w:p>
-    <w:p>
-      <w:pPr>
-        <w:rPr>
-          <w:rFonts w:cs="Arial"/>
-          <w:sz w:val="22"/>
-          <w:szCs w:val="22"/>
-          <w:lang w:val="fr-CH"/>
-        </w:rPr>
-      </w:pPr>
-    </w:p>
-    <w:p>
-      <w:pPr>
-        <w:rPr>
-          <w:rFonts w:cs="Arial"/>
-          <w:sz w:val="22"/>
-          <w:szCs w:val="22"/>
-          <w:lang w:val="fr-CH"/>
-        </w:rPr>
-      </w:pPr>
-    </w:p>
-    <w:p>
-      <w:pPr>
-        <w:rPr>
-          <w:rFonts w:cs="Arial"/>
-          <w:sz w:val="22"/>
-          <w:szCs w:val="22"/>
-          <w:lang w:val="fr-CH"/>
-        </w:rPr>
-      </w:pPr>
-    </w:p>
-    <w:p>
-      <w:pPr>
-        <w:rPr>
-          <w:rFonts w:cs="Arial"/>
-          <w:sz w:val="22"/>
-          <w:szCs w:val="22"/>
-          <w:lang w:val="fr-CH"/>
-        </w:rPr>
-      </w:pPr>
-    </w:p>
-    <w:p>
-      <w:pPr>
-        <w:tabs>
-          <w:tab w:val="left" w:pos="7500"/>
-        </w:tabs>
-        <w:rPr>
-          <w:rFonts w:cs="Arial"/>
-          <w:sz w:val="22"/>
-          <w:szCs w:val="22"/>
-          <w:lang w:val="fr-CH"/>
-        </w:rPr>
-      </w:pPr>
-      <w:r>
-        <w:rPr>
-          <w:rFonts w:cs="Arial"/>
-          <w:sz w:val="22"/>
-          <w:szCs w:val="22"/>
-          <w:lang w:val="fr-CH"/>
-        </w:rPr>
-        <w:tab/>
-      </w:r>
-    </w:p>
-    <w:p>
-      <w:pPr>
-        <w:tabs>
-          <w:tab w:val="left" w:pos="7500"/>
-        </w:tabs>
-        <w:rPr>
-          <w:rFonts w:cs="Arial"/>
-          <w:sz w:val="22"/>
-          <w:szCs w:val="22"/>
-          <w:lang w:val="fr-CH"/>
-        </w:rPr>
-        <w:sectPr>
-          <w:footerReference w:type="default" r:id="rId9"/>
-          <w:footerReference w:type="first" r:id="rId10"/>
-          <w:pgSz w:w="11907" w:h="16840" w:code="9"/>
-          <w:pgMar w:top="392" w:right="851" w:bottom="851" w:left="992" w:header="284" w:footer="98" w:gutter="0"/>
-          <w:pgNumType w:start="0"/>
-          <w:cols w:space="720"/>
-          <w:titlePg/>
-        </w:sectPr>
-      </w:pPr>
-      <w:r>
-        <w:rPr>
-          <w:rFonts w:cs="Arial"/>
-          <w:sz w:val="22"/>
-          <w:szCs w:val="22"/>
-          <w:lang w:val="fr-CH"/>
-        </w:rPr>
-        <w:tab/>
-      </w:r>
-    </w:p>
-    <w:p>
-      <w:pPr>
         <w:pStyle w:val="Titre1"/>
         <w:numPr>
           <w:ilvl w:val="0"/>
           <w:numId w:val="1"/>
         </w:numPr>
       </w:pPr>
-      <w:bookmarkStart w:id="1" w:name="_Toc215218870"/>
-      <w:bookmarkStart w:id="2" w:name="_Toc250790980"/>
+      <w:bookmarkStart w:id="0" w:name="_Toc215218870"/>
+      <w:bookmarkStart w:id="1" w:name="_Toc250790980"/>
       <w:r>
         <w:lastRenderedPageBreak/>
         <w:t>Analyse</w:t>
       </w:r>
-      <w:bookmarkEnd w:id="1"/>
+      <w:bookmarkEnd w:id="0"/>
     </w:p>
     <w:p>
       <w:pPr>
         <w:pStyle w:val="Titre2"/>
       </w:pPr>
-      <w:bookmarkStart w:id="3" w:name="_Toc215218871"/>
+      <w:bookmarkStart w:id="2" w:name="_Toc215218871"/>
       <w:r>
         <w:t>Cas d’utilisation</w:t>
       </w:r>
+      <w:bookmarkEnd w:id="2"/>
+    </w:p>
+    <w:p>
+      <w:pPr>
+        <w:pStyle w:val="Titre3"/>
+      </w:pPr>
+      <w:r>
+        <w:t>Acteurs</w:t>
+      </w:r>
+    </w:p>
+    <w:p>
+      <w:pPr>
+        <w:pStyle w:val="Titre2"/>
+      </w:pPr>
+      <w:bookmarkStart w:id="3" w:name="_Toc215218872"/>
+      <w:r>
+        <w:t xml:space="preserve">Diagrammes </w:t>
+      </w:r>
+      <w:r>
+        <w:t>d’activité</w:t>
+      </w:r>
+      <w:r>
+        <w:t xml:space="preserve">s / </w:t>
+      </w:r>
+      <w:r>
+        <w:t>de séquence</w:t>
+      </w:r>
       <w:bookmarkEnd w:id="3"/>
-    </w:p>
-    <w:p>
-      <w:pPr>
-        <w:pStyle w:val="Titre3"/>
-      </w:pPr>
-      <w:r>
-        <w:t>Acteurs</w:t>
+      <w:r>
+        <w:t xml:space="preserve"> </w:t>
       </w:r>
     </w:p>
     <w:p>
       <w:pPr>
         <w:pStyle w:val="Titre2"/>
       </w:pPr>
-      <w:bookmarkStart w:id="4" w:name="_Toc215218872"/>
-      <w:r>
-        <w:t xml:space="preserve">Diagrammes </w:t>
-      </w:r>
-      <w:r>
-        <w:t>d’activité</w:t>
-      </w:r>
-      <w:r>
-        <w:t xml:space="preserve">s / </w:t>
-      </w:r>
-      <w:r>
-        <w:t>de séquence</w:t>
+      <w:bookmarkStart w:id="4" w:name="_Toc215218873"/>
+      <w:r>
+        <w:t>Maquettes</w:t>
       </w:r>
       <w:bookmarkEnd w:id="4"/>
-      <w:r>
-        <w:t xml:space="preserve"> </w:t>
-      </w:r>
-    </w:p>
-    <w:p>
-      <w:pPr>
-        <w:pStyle w:val="Titre2"/>
-      </w:pPr>
-      <w:bookmarkStart w:id="5" w:name="_Toc215218873"/>
-      <w:r>
-        <w:t>Maquettes</w:t>
-      </w:r>
-      <w:bookmarkEnd w:id="5"/>
     </w:p>
     <w:p>
       <w:pPr>
@@ -3017,13 +2873,13 @@
           <w:numId w:val="1"/>
         </w:numPr>
       </w:pPr>
-      <w:bookmarkStart w:id="6" w:name="_Toc215218874"/>
+      <w:bookmarkStart w:id="5" w:name="_Toc215218874"/>
       <w:r>
         <w:lastRenderedPageBreak/>
         <w:t>Concept</w:t>
       </w:r>
-      <w:bookmarkEnd w:id="2"/>
-      <w:bookmarkEnd w:id="6"/>
+      <w:bookmarkEnd w:id="1"/>
+      <w:bookmarkEnd w:id="5"/>
     </w:p>
     <w:p>
       <w:pPr>
@@ -3033,21 +2889,31 @@
           <w:numId w:val="1"/>
         </w:numPr>
       </w:pPr>
-      <w:bookmarkStart w:id="7" w:name="_Toc250790982"/>
-      <w:bookmarkStart w:id="8" w:name="_Toc215218875"/>
+      <w:bookmarkStart w:id="6" w:name="_Toc250790982"/>
+      <w:bookmarkStart w:id="7" w:name="_Toc215218875"/>
       <w:r>
         <w:t>Architecture du système</w:t>
       </w:r>
+      <w:bookmarkEnd w:id="6"/>
       <w:bookmarkEnd w:id="7"/>
+    </w:p>
+    <w:p>
+      <w:pPr>
+        <w:pStyle w:val="Titre2"/>
+      </w:pPr>
+      <w:bookmarkStart w:id="8" w:name="_Toc215218876"/>
+      <w:r>
+        <w:t>Diagramme Entité-Relation</w:t>
+      </w:r>
       <w:bookmarkEnd w:id="8"/>
     </w:p>
     <w:p>
       <w:pPr>
         <w:pStyle w:val="Titre2"/>
       </w:pPr>
-      <w:bookmarkStart w:id="9" w:name="_Toc215218876"/>
-      <w:r>
-        <w:t>Diagramme Entité-Relation</w:t>
+      <w:bookmarkStart w:id="9" w:name="_Toc215218877"/>
+      <w:r>
+        <w:t>Modèle relationnel de la base de données</w:t>
       </w:r>
       <w:bookmarkEnd w:id="9"/>
     </w:p>
@@ -3055,9 +2921,9 @@
       <w:pPr>
         <w:pStyle w:val="Titre2"/>
       </w:pPr>
-      <w:bookmarkStart w:id="10" w:name="_Toc215218877"/>
-      <w:r>
-        <w:t>Modèle relationnel de la base de données</w:t>
+      <w:bookmarkStart w:id="10" w:name="_Toc215218878"/>
+      <w:r>
+        <w:t>Diagrammes de classes</w:t>
       </w:r>
       <w:bookmarkEnd w:id="10"/>
     </w:p>
@@ -3065,21 +2931,11 @@
       <w:pPr>
         <w:pStyle w:val="Titre2"/>
       </w:pPr>
-      <w:bookmarkStart w:id="11" w:name="_Toc215218878"/>
-      <w:r>
-        <w:t>Diagrammes de classes</w:t>
+      <w:bookmarkStart w:id="11" w:name="_Toc215218879"/>
+      <w:r>
+        <w:t>Diagrammes de séquence des interactions</w:t>
       </w:r>
       <w:bookmarkEnd w:id="11"/>
-    </w:p>
-    <w:p>
-      <w:pPr>
-        <w:pStyle w:val="Titre2"/>
-      </w:pPr>
-      <w:bookmarkStart w:id="12" w:name="_Toc215218879"/>
-      <w:r>
-        <w:t>Diagrammes de séquence des interactions</w:t>
-      </w:r>
-      <w:bookmarkEnd w:id="12"/>
     </w:p>
     <w:p>
       <w:pPr>
@@ -3089,13 +2945,13 @@
           <w:numId w:val="1"/>
         </w:numPr>
       </w:pPr>
-      <w:bookmarkStart w:id="13" w:name="_Toc250790986"/>
-      <w:bookmarkStart w:id="14" w:name="_Toc215218880"/>
+      <w:bookmarkStart w:id="12" w:name="_Toc250790986"/>
+      <w:bookmarkStart w:id="13" w:name="_Toc215218880"/>
       <w:r>
         <w:t>Concept de tests</w:t>
       </w:r>
+      <w:bookmarkEnd w:id="12"/>
       <w:bookmarkEnd w:id="13"/>
-      <w:bookmarkEnd w:id="14"/>
     </w:p>
     <w:p>
       <w:pPr>
@@ -3113,14 +2969,14 @@
           <w:numId w:val="1"/>
         </w:numPr>
       </w:pPr>
-      <w:bookmarkStart w:id="15" w:name="_Toc250790988"/>
-      <w:bookmarkStart w:id="16" w:name="_Toc215218881"/>
+      <w:bookmarkStart w:id="14" w:name="_Toc250790988"/>
+      <w:bookmarkStart w:id="15" w:name="_Toc215218881"/>
       <w:r>
         <w:lastRenderedPageBreak/>
         <w:t>Réalisation</w:t>
       </w:r>
+      <w:bookmarkEnd w:id="14"/>
       <w:bookmarkEnd w:id="15"/>
-      <w:bookmarkEnd w:id="16"/>
     </w:p>
     <w:p>
       <w:pPr>
@@ -3130,20 +2986,20 @@
           <w:numId w:val="1"/>
         </w:numPr>
       </w:pPr>
-      <w:bookmarkStart w:id="17" w:name="_Toc114965607"/>
-      <w:bookmarkStart w:id="18" w:name="_Toc250790992"/>
-      <w:bookmarkStart w:id="19" w:name="_Toc215218882"/>
+      <w:bookmarkStart w:id="16" w:name="_Toc114965607"/>
+      <w:bookmarkStart w:id="17" w:name="_Toc250790992"/>
+      <w:bookmarkStart w:id="18" w:name="_Toc215218882"/>
       <w:r>
         <w:lastRenderedPageBreak/>
         <w:t>Test</w:t>
       </w:r>
+      <w:bookmarkEnd w:id="16"/>
       <w:bookmarkEnd w:id="17"/>
+      <w:r>
+        <w:t>s</w:t>
+      </w:r>
+      <w:bookmarkStart w:id="19" w:name="_Toc114965614"/>
       <w:bookmarkEnd w:id="18"/>
-      <w:r>
-        <w:t>s</w:t>
-      </w:r>
-      <w:bookmarkStart w:id="20" w:name="_Toc114965614"/>
-      <w:bookmarkEnd w:id="19"/>
     </w:p>
     <w:p>
       <w:pPr>
@@ -3153,13 +3009,13 @@
           <w:numId w:val="1"/>
         </w:numPr>
       </w:pPr>
-      <w:bookmarkStart w:id="21" w:name="_Toc250790993"/>
-      <w:bookmarkStart w:id="22" w:name="_Toc215218883"/>
+      <w:bookmarkStart w:id="20" w:name="_Toc250790993"/>
+      <w:bookmarkStart w:id="21" w:name="_Toc215218883"/>
       <w:r>
         <w:t>Procédure de test</w:t>
       </w:r>
+      <w:bookmarkEnd w:id="20"/>
       <w:bookmarkEnd w:id="21"/>
-      <w:bookmarkEnd w:id="22"/>
     </w:p>
     <w:p>
       <w:pPr>
@@ -3177,8 +3033,8 @@
           <w:numId w:val="1"/>
         </w:numPr>
       </w:pPr>
-      <w:bookmarkStart w:id="23" w:name="_Toc250790994"/>
-      <w:bookmarkStart w:id="24" w:name="_Toc215218884"/>
+      <w:bookmarkStart w:id="22" w:name="_Toc250790994"/>
+      <w:bookmarkStart w:id="23" w:name="_Toc215218884"/>
       <w:r>
         <w:t>Protocol</w:t>
       </w:r>
@@ -3188,11 +3044,11 @@
       <w:r>
         <w:t xml:space="preserve"> de test</w:t>
       </w:r>
+      <w:bookmarkEnd w:id="22"/>
+      <w:r>
+        <w:t>s</w:t>
+      </w:r>
       <w:bookmarkEnd w:id="23"/>
-      <w:r>
-        <w:t>s</w:t>
-      </w:r>
-      <w:bookmarkEnd w:id="24"/>
     </w:p>
     <w:tbl>
       <w:tblPr>
@@ -4043,22 +3899,40 @@
       <w:pPr>
         <w:pStyle w:val="Titre1"/>
       </w:pPr>
-      <w:bookmarkStart w:id="25" w:name="_Toc215218885"/>
-      <w:bookmarkStart w:id="26" w:name="_Toc250790996"/>
+      <w:bookmarkStart w:id="24" w:name="_Toc215218885"/>
+      <w:bookmarkStart w:id="25" w:name="_Toc250790996"/>
       <w:r>
         <w:lastRenderedPageBreak/>
         <w:t>Conclusion</w:t>
       </w:r>
-      <w:bookmarkEnd w:id="25"/>
+      <w:bookmarkEnd w:id="24"/>
     </w:p>
     <w:p>
       <w:pPr>
         <w:pStyle w:val="Titre2"/>
       </w:pPr>
-      <w:bookmarkStart w:id="27" w:name="_Toc215218886"/>
+      <w:bookmarkStart w:id="26" w:name="_Toc215218886"/>
       <w:r>
         <w:t>Améliorations possibles</w:t>
       </w:r>
+      <w:bookmarkEnd w:id="26"/>
+    </w:p>
+    <w:p>
+      <w:pPr>
+        <w:pStyle w:val="BITTextkrper"/>
+        <w:rPr>
+          <w:lang w:val="fr-CH"/>
+        </w:rPr>
+      </w:pPr>
+    </w:p>
+    <w:p>
+      <w:pPr>
+        <w:pStyle w:val="Titre2"/>
+      </w:pPr>
+      <w:bookmarkStart w:id="27" w:name="_Toc215218887"/>
+      <w:r>
+        <w:t>Auto-évaluation</w:t>
+      </w:r>
       <w:bookmarkEnd w:id="27"/>
     </w:p>
     <w:p>
@@ -4073,25 +3947,23 @@
       <w:pPr>
         <w:pStyle w:val="Titre2"/>
       </w:pPr>
-      <w:bookmarkStart w:id="28" w:name="_Toc215218887"/>
-      <w:r>
-        <w:t>Auto-évaluation</w:t>
+      <w:bookmarkStart w:id="28" w:name="_Toc215218888"/>
+      <w:r>
+        <w:t xml:space="preserve">Conclusion du module de </w:t>
+      </w:r>
+      <w:r>
+        <w:rPr>
+          <w:highlight w:val="yellow"/>
+        </w:rPr>
+        <w:t>membre1</w:t>
       </w:r>
       <w:bookmarkEnd w:id="28"/>
     </w:p>
     <w:p>
       <w:pPr>
-        <w:pStyle w:val="BITTextkrper"/>
-        <w:rPr>
-          <w:lang w:val="fr-CH"/>
-        </w:rPr>
-      </w:pPr>
-    </w:p>
-    <w:p>
-      <w:pPr>
         <w:pStyle w:val="Titre2"/>
       </w:pPr>
-      <w:bookmarkStart w:id="29" w:name="_Toc215218888"/>
+      <w:bookmarkStart w:id="29" w:name="_Toc215218889"/>
       <w:r>
         <w:t xml:space="preserve">Conclusion du module de </w:t>
       </w:r>
@@ -4099,7 +3971,13 @@
         <w:rPr>
           <w:highlight w:val="yellow"/>
         </w:rPr>
-        <w:t>membre1</w:t>
+        <w:t>membre</w:t>
+      </w:r>
+      <w:r>
+        <w:rPr>
+          <w:highlight w:val="yellow"/>
+        </w:rPr>
+        <w:t>2</w:t>
       </w:r>
       <w:bookmarkEnd w:id="29"/>
     </w:p>
@@ -4107,7 +3985,7 @@
       <w:pPr>
         <w:pStyle w:val="Titre2"/>
       </w:pPr>
-      <w:bookmarkStart w:id="30" w:name="_Toc215218889"/>
+      <w:bookmarkStart w:id="30" w:name="_Toc215218890"/>
       <w:r>
         <w:t xml:space="preserve">Conclusion du module de </w:t>
       </w:r>
@@ -4115,37 +3993,15 @@
         <w:rPr>
           <w:highlight w:val="yellow"/>
         </w:rPr>
-        <w:t>membre</w:t>
+        <w:t>membr</w:t>
       </w:r>
       <w:r>
         <w:rPr>
           <w:highlight w:val="yellow"/>
         </w:rPr>
-        <w:t>2</w:t>
+        <w:t>e3</w:t>
       </w:r>
       <w:bookmarkEnd w:id="30"/>
-    </w:p>
-    <w:p>
-      <w:pPr>
-        <w:pStyle w:val="Titre2"/>
-      </w:pPr>
-      <w:bookmarkStart w:id="31" w:name="_Toc215218890"/>
-      <w:r>
-        <w:t xml:space="preserve">Conclusion du module de </w:t>
-      </w:r>
-      <w:r>
-        <w:rPr>
-          <w:highlight w:val="yellow"/>
-        </w:rPr>
-        <w:t>membr</w:t>
-      </w:r>
-      <w:r>
-        <w:rPr>
-          <w:highlight w:val="yellow"/>
-        </w:rPr>
-        <w:t>e3</w:t>
-      </w:r>
-      <w:bookmarkEnd w:id="31"/>
     </w:p>
     <w:p>
       <w:pPr>
@@ -4163,7 +4019,7 @@
           <w:numId w:val="1"/>
         </w:numPr>
       </w:pPr>
-      <w:bookmarkStart w:id="32" w:name="_Toc215218891"/>
+      <w:bookmarkStart w:id="31" w:name="_Toc215218891"/>
       <w:r>
         <w:lastRenderedPageBreak/>
         <w:t>Bibliographie :</w:t>
@@ -4174,10 +4030,10 @@
       <w:r>
         <w:t>iste des sources et références</w:t>
       </w:r>
-      <w:bookmarkStart w:id="33" w:name="_Toc114965612"/>
-      <w:bookmarkStart w:id="34" w:name="_Toc250790997"/>
-      <w:bookmarkEnd w:id="26"/>
-      <w:bookmarkEnd w:id="32"/>
+      <w:bookmarkStart w:id="32" w:name="_Toc114965612"/>
+      <w:bookmarkStart w:id="33" w:name="_Toc250790997"/>
+      <w:bookmarkEnd w:id="25"/>
+      <w:bookmarkEnd w:id="31"/>
     </w:p>
     <w:p>
       <w:pPr>
@@ -4187,7 +4043,7 @@
           <w:numId w:val="1"/>
         </w:numPr>
       </w:pPr>
-      <w:bookmarkStart w:id="35" w:name="_Toc215218892"/>
+      <w:bookmarkStart w:id="34" w:name="_Toc215218892"/>
       <w:r>
         <w:lastRenderedPageBreak/>
         <w:t>Glossa</w:t>
@@ -4198,12 +4054,12 @@
       <w:r>
         <w:t>r</w:t>
       </w:r>
+      <w:bookmarkEnd w:id="32"/>
+      <w:r>
+        <w:t>e</w:t>
+      </w:r>
       <w:bookmarkEnd w:id="33"/>
-      <w:r>
-        <w:t>e</w:t>
-      </w:r>
       <w:bookmarkEnd w:id="34"/>
-      <w:bookmarkEnd w:id="35"/>
     </w:p>
     <w:tbl>
       <w:tblPr>
@@ -4631,7 +4487,7 @@
         </w:rPr>
       </w:pPr>
     </w:p>
-    <w:bookmarkEnd w:id="20"/>
+    <w:bookmarkEnd w:id="19"/>
     <w:p>
       <w:pPr>
         <w:rPr>
@@ -4662,10 +4518,10 @@
       </w:r>
     </w:p>
     <w:sectPr>
-      <w:headerReference w:type="default" r:id="rId11"/>
-      <w:footerReference w:type="default" r:id="rId12"/>
-      <w:headerReference w:type="first" r:id="rId13"/>
-      <w:footerReference w:type="first" r:id="rId14"/>
+      <w:headerReference w:type="default" r:id="rId9"/>
+      <w:footerReference w:type="default" r:id="rId10"/>
+      <w:headerReference w:type="first" r:id="rId11"/>
+      <w:footerReference w:type="first" r:id="rId12"/>
       <w:pgSz w:w="11906" w:h="16838" w:code="9"/>
       <w:pgMar w:top="1861" w:right="1134" w:bottom="907" w:left="1701" w:header="851" w:footer="340" w:gutter="0"/>
       <w:cols w:space="708"/>
@@ -4706,294 +4562,6 @@
 </file>
 
 <file path=word/footer1.xml><?xml version="1.0" encoding="utf-8"?>
-<w:ftr xmlns:wpc="http://schemas.microsoft.com/office/word/2010/wordprocessingCanvas" xmlns:cx="http://schemas.microsoft.com/office/drawing/2014/chartex" xmlns:cx1="http://schemas.microsoft.com/office/drawing/2015/9/8/chartex" xmlns:cx2="http://schemas.microsoft.com/office/drawing/2015/10/21/chartex" xmlns:cx3="http://schemas.microsoft.com/office/drawing/2016/5/9/chartex" xmlns:cx4="http://schemas.microsoft.com/office/drawing/2016/5/10/chartex" xmlns:cx5="http://schemas.microsoft.com/office/drawing/2016/5/11/chartex" xmlns:cx6="http://schemas.microsoft.com/office/drawing/2016/5/12/chartex" xmlns:cx7="http://schemas.microsoft.com/office/drawing/2016/5/13/chartex" xmlns:cx8="http://schemas.microsoft.com/office/drawing/2016/5/14/chartex" xmlns:mc="http://schemas.openxmlformats.org/markup-compatibility/2006" xmlns:aink="http://schemas.microsoft.com/office/drawing/2016/ink" xmlns:am3d="http://schemas.microsoft.com/office/drawing/2017/model3d" xmlns:o="urn:schemas-microsoft-com:office:office" xmlns:oel="http://schemas.microsoft.com/office/2019/extlst" xmlns:r="http://schemas.openxmlformats.org/officeDocument/2006/relationships" xmlns:m="http://schemas.openxmlformats.org/officeDocument/2006/math" xmlns:v="urn:schemas-microsoft-com:vml" xmlns:wp14="http://schemas.microsoft.com/office/word/2010/wordprocessingDrawing" xmlns:wp="http://schemas.openxmlformats.org/drawingml/2006/wordprocessingDrawing" xmlns:w10="urn:schemas-microsoft-com:office:word" xmlns:w="http://schemas.openxmlformats.org/wordprocessingml/2006/main" xmlns:w14="http://schemas.microsoft.com/office/word/2010/wordml" xmlns:w15="http://schemas.microsoft.com/office/word/2012/wordml" xmlns:w16cex="http://schemas.microsoft.com/office/word/2018/wordml/cex" xmlns:w16cid="http://schemas.microsoft.com/office/word/2016/wordml/cid" xmlns:w16="http://schemas.microsoft.com/office/word/2018/wordml" xmlns:w16du="http://schemas.microsoft.com/office/word/2023/wordml/word16du" xmlns:w16sdtdh="http://schemas.microsoft.com/office/word/2020/wordml/sdtdatahash" xmlns:w16sdtfl="http://schemas.microsoft.com/office/word/2024/wordml/sdtformatlock" xmlns:w16se="http://schemas.microsoft.com/office/word/2015/wordml/symex" xmlns:wpg="http://schemas.microsoft.com/office/word/2010/wordprocessingGroup" xmlns:wpi="http://schemas.microsoft.com/office/word/2010/wordprocessingInk" xmlns:wne="http://schemas.microsoft.com/office/word/2006/wordml" xmlns:wps="http://schemas.microsoft.com/office/word/2010/wordprocessingShape" mc:Ignorable="w14 w15 w16se w16cid w16 w16cex w16sdtdh w16sdtfl w16du wp14">
-  <w:tbl>
-    <w:tblPr>
-      <w:tblW w:w="9072" w:type="dxa"/>
-      <w:tblInd w:w="780" w:type="dxa"/>
-      <w:tblLayout w:type="fixed"/>
-      <w:tblCellMar>
-        <w:left w:w="71" w:type="dxa"/>
-        <w:right w:w="71" w:type="dxa"/>
-      </w:tblCellMar>
-      <w:tblLook w:val="01E0" w:firstRow="1" w:lastRow="1" w:firstColumn="1" w:lastColumn="1" w:noHBand="0" w:noVBand="0"/>
-    </w:tblPr>
-    <w:tblGrid>
-      <w:gridCol w:w="9072"/>
-    </w:tblGrid>
-    <w:tr>
-      <w:trPr>
-        <w:cantSplit/>
-        <w:trHeight w:hRule="exact" w:val="540"/>
-      </w:trPr>
-      <w:tc>
-        <w:tcPr>
-          <w:tcW w:w="9072" w:type="dxa"/>
-          <w:vAlign w:val="bottom"/>
-        </w:tcPr>
-        <w:tbl>
-          <w:tblPr>
-            <w:tblStyle w:val="Grilledutableau"/>
-            <w:tblW w:w="9781" w:type="dxa"/>
-            <w:tblBorders>
-              <w:top w:val="none" w:sz="0" w:space="0" w:color="auto"/>
-              <w:left w:val="none" w:sz="0" w:space="0" w:color="auto"/>
-              <w:bottom w:val="none" w:sz="0" w:space="0" w:color="auto"/>
-              <w:right w:val="none" w:sz="0" w:space="0" w:color="auto"/>
-              <w:insideH w:val="none" w:sz="0" w:space="0" w:color="auto"/>
-              <w:insideV w:val="none" w:sz="0" w:space="0" w:color="auto"/>
-            </w:tblBorders>
-            <w:tblLayout w:type="fixed"/>
-            <w:tblLook w:val="04A0" w:firstRow="1" w:lastRow="0" w:firstColumn="1" w:lastColumn="0" w:noHBand="0" w:noVBand="1"/>
-          </w:tblPr>
-          <w:tblGrid>
-            <w:gridCol w:w="3331"/>
-            <w:gridCol w:w="2268"/>
-            <w:gridCol w:w="4182"/>
-          </w:tblGrid>
-          <w:tr>
-            <w:sdt>
-              <w:sdtPr>
-                <w:rPr>
-                  <w:lang w:val="fr-CH"/>
-                </w:rPr>
-                <w:alias w:val="Auteur "/>
-                <w:tag w:val=""/>
-                <w:id w:val="-1016080957"/>
-                <w:placeholder>
-                  <w:docPart w:val="6E60C6E5CC8A4262814AA29F49850A7E"/>
-                </w:placeholder>
-                <w:dataBinding w:prefixMappings="xmlns:ns0='http://purl.org/dc/elements/1.1/' xmlns:ns1='http://schemas.openxmlformats.org/package/2006/metadata/core-properties' " w:xpath="/ns1:coreProperties[1]/ns0:creator[1]" w:storeItemID="{6C3C8BC8-F283-45AE-878A-BAB7291924A1}"/>
-                <w:text/>
-              </w:sdtPr>
-              <w:sdtEndPr/>
-              <w:sdtContent>
-                <w:tc>
-                  <w:tcPr>
-                    <w:tcW w:w="3331" w:type="dxa"/>
-                  </w:tcPr>
-                  <w:p>
-                    <w:pPr>
-                      <w:pStyle w:val="CDBPfad"/>
-                      <w:tabs>
-                        <w:tab w:val="left" w:pos="3600"/>
-                        <w:tab w:val="left" w:pos="6269"/>
-                      </w:tabs>
-                      <w:rPr>
-                        <w:lang w:val="fr-CH"/>
-                      </w:rPr>
-                    </w:pPr>
-                    <w:r>
-                      <w:rPr>
-                        <w:lang w:val="fr-CH"/>
-                      </w:rPr>
-                      <w:t>Projet 306</w:t>
-                    </w:r>
-                  </w:p>
-                </w:tc>
-              </w:sdtContent>
-            </w:sdt>
-            <w:tc>
-              <w:tcPr>
-                <w:tcW w:w="2268" w:type="dxa"/>
-              </w:tcPr>
-              <w:p>
-                <w:pPr>
-                  <w:pStyle w:val="CDBPfad"/>
-                  <w:tabs>
-                    <w:tab w:val="left" w:pos="3600"/>
-                    <w:tab w:val="left" w:pos="6269"/>
-                  </w:tabs>
-                  <w:rPr>
-                    <w:lang w:val="fr-CH"/>
-                  </w:rPr>
-                </w:pPr>
-                <w:r>
-                  <w:rPr>
-                    <w:noProof w:val="0"/>
-                  </w:rPr>
-                  <w:fldChar w:fldCharType="begin"/>
-                </w:r>
-                <w:r>
-                  <w:rPr>
-                    <w:lang w:val="fr-CH"/>
-                  </w:rPr>
-                  <w:instrText xml:space="preserve"> PAGE  </w:instrText>
-                </w:r>
-                <w:r>
-                  <w:rPr>
-                    <w:noProof w:val="0"/>
-                  </w:rPr>
-                  <w:fldChar w:fldCharType="separate"/>
-                </w:r>
-                <w:r>
-                  <w:rPr>
-                    <w:lang w:val="fr-CH"/>
-                  </w:rPr>
-                  <w:t>1</w:t>
-                </w:r>
-                <w:r>
-                  <w:fldChar w:fldCharType="end"/>
-                </w:r>
-              </w:p>
-            </w:tc>
-            <w:tc>
-              <w:tcPr>
-                <w:tcW w:w="4182" w:type="dxa"/>
-              </w:tcPr>
-              <w:p>
-                <w:pPr>
-                  <w:pStyle w:val="CDBPfad"/>
-                  <w:tabs>
-                    <w:tab w:val="left" w:pos="3600"/>
-                    <w:tab w:val="left" w:pos="6269"/>
-                  </w:tabs>
-                  <w:rPr>
-                    <w:lang w:val="fr-CH"/>
-                  </w:rPr>
-                </w:pPr>
-                <w:r>
-                  <w:rPr>
-                    <w:lang w:val="fr-CH"/>
-                  </w:rPr>
-                  <w:t>Sauvegardé</w:t>
-                </w:r>
-                <w:r>
-                  <w:rPr>
-                    <w:lang w:val="fr-CH"/>
-                  </w:rPr>
-                  <w:t xml:space="preserve"> le</w:t>
-                </w:r>
-                <w:r>
-                  <w:rPr>
-                    <w:lang w:val="fr-CH"/>
-                  </w:rPr>
-                  <w:t xml:space="preserve"> </w:t>
-                </w:r>
-                <w:r>
-                  <w:rPr>
-                    <w:lang w:val="fr-CH"/>
-                  </w:rPr>
-                  <w:fldChar w:fldCharType="begin"/>
-                </w:r>
-                <w:r>
-                  <w:rPr>
-                    <w:lang w:val="fr-CH"/>
-                  </w:rPr>
-                  <w:instrText xml:space="preserve"> SAVEDATE  \@ "dd.MM.yyyy HH:mm"  \* MERGEFORMAT </w:instrText>
-                </w:r>
-                <w:r>
-                  <w:rPr>
-                    <w:lang w:val="fr-CH"/>
-                  </w:rPr>
-                  <w:fldChar w:fldCharType="separate"/>
-                </w:r>
-                <w:r>
-                  <w:rPr>
-                    <w:lang w:val="fr-CH"/>
-                  </w:rPr>
-                  <w:t>28.11.2025 10:40</w:t>
-                </w:r>
-                <w:r>
-                  <w:rPr>
-                    <w:lang w:val="fr-CH"/>
-                  </w:rPr>
-                  <w:fldChar w:fldCharType="end"/>
-                </w:r>
-              </w:p>
-            </w:tc>
-          </w:tr>
-        </w:tbl>
-        <w:p>
-          <w:pPr>
-            <w:pStyle w:val="CDBPfad"/>
-            <w:tabs>
-              <w:tab w:val="left" w:pos="3600"/>
-              <w:tab w:val="left" w:pos="6269"/>
-            </w:tabs>
-            <w:rPr>
-              <w:lang w:val="fr-CH"/>
-            </w:rPr>
-          </w:pPr>
-        </w:p>
-      </w:tc>
-    </w:tr>
-  </w:tbl>
-  <w:p>
-    <w:pPr>
-      <w:pStyle w:val="Pieddepage"/>
-      <w:rPr>
-        <w:lang w:val="fr-CH"/>
-      </w:rPr>
-    </w:pPr>
-  </w:p>
-</w:ftr>
-</file>
-
-<file path=word/footer2.xml><?xml version="1.0" encoding="utf-8"?>
-<w:ftr xmlns:wpc="http://schemas.microsoft.com/office/word/2010/wordprocessingCanvas" xmlns:cx="http://schemas.microsoft.com/office/drawing/2014/chartex" xmlns:cx1="http://schemas.microsoft.com/office/drawing/2015/9/8/chartex" xmlns:cx2="http://schemas.microsoft.com/office/drawing/2015/10/21/chartex" xmlns:cx3="http://schemas.microsoft.com/office/drawing/2016/5/9/chartex" xmlns:cx4="http://schemas.microsoft.com/office/drawing/2016/5/10/chartex" xmlns:cx5="http://schemas.microsoft.com/office/drawing/2016/5/11/chartex" xmlns:cx6="http://schemas.microsoft.com/office/drawing/2016/5/12/chartex" xmlns:cx7="http://schemas.microsoft.com/office/drawing/2016/5/13/chartex" xmlns:cx8="http://schemas.microsoft.com/office/drawing/2016/5/14/chartex" xmlns:mc="http://schemas.openxmlformats.org/markup-compatibility/2006" xmlns:aink="http://schemas.microsoft.com/office/drawing/2016/ink" xmlns:am3d="http://schemas.microsoft.com/office/drawing/2017/model3d" xmlns:o="urn:schemas-microsoft-com:office:office" xmlns:oel="http://schemas.microsoft.com/office/2019/extlst" xmlns:r="http://schemas.openxmlformats.org/officeDocument/2006/relationships" xmlns:m="http://schemas.openxmlformats.org/officeDocument/2006/math" xmlns:v="urn:schemas-microsoft-com:vml" xmlns:wp14="http://schemas.microsoft.com/office/word/2010/wordprocessingDrawing" xmlns:wp="http://schemas.openxmlformats.org/drawingml/2006/wordprocessingDrawing" xmlns:w10="urn:schemas-microsoft-com:office:word" xmlns:w="http://schemas.openxmlformats.org/wordprocessingml/2006/main" xmlns:w14="http://schemas.microsoft.com/office/word/2010/wordml" xmlns:w15="http://schemas.microsoft.com/office/word/2012/wordml" xmlns:w16cex="http://schemas.microsoft.com/office/word/2018/wordml/cex" xmlns:w16cid="http://schemas.microsoft.com/office/word/2016/wordml/cid" xmlns:w16="http://schemas.microsoft.com/office/word/2018/wordml" xmlns:w16du="http://schemas.microsoft.com/office/word/2023/wordml/word16du" xmlns:w16sdtdh="http://schemas.microsoft.com/office/word/2020/wordml/sdtdatahash" xmlns:w16sdtfl="http://schemas.microsoft.com/office/word/2024/wordml/sdtformatlock" xmlns:w16se="http://schemas.microsoft.com/office/word/2015/wordml/symex" xmlns:wpg="http://schemas.microsoft.com/office/word/2010/wordprocessingGroup" xmlns:wpi="http://schemas.microsoft.com/office/word/2010/wordprocessingInk" xmlns:wne="http://schemas.microsoft.com/office/word/2006/wordml" xmlns:wps="http://schemas.microsoft.com/office/word/2010/wordprocessingShape" mc:Ignorable="w14 w15 w16se w16cid w16 w16cex w16sdtdh w16sdtfl w16du wp14">
-  <w:p>
-    <w:pPr>
-      <w:pStyle w:val="Pieddepage"/>
-    </w:pPr>
-    <w:r>
-      <w:fldChar w:fldCharType="begin"/>
-    </w:r>
-    <w:r>
-      <w:instrText xml:space="preserve"> SET PagesS2 </w:instrText>
-    </w:r>
-    <w:r>
-      <w:fldChar w:fldCharType="begin"/>
-    </w:r>
-    <w:r>
-      <w:instrText xml:space="preserve"> =</w:instrText>
-    </w:r>
-    <w:r>
-      <w:fldChar w:fldCharType="begin"/>
-    </w:r>
-    <w:r>
-      <w:instrText xml:space="preserve"> SECTIONPAGES </w:instrText>
-    </w:r>
-    <w:r>
-      <w:fldChar w:fldCharType="separate"/>
-    </w:r>
-    <w:r>
-      <w:instrText>3</w:instrText>
-    </w:r>
-    <w:r>
-      <w:fldChar w:fldCharType="end"/>
-    </w:r>
-    <w:r>
-      <w:instrText xml:space="preserve"> </w:instrText>
-    </w:r>
-    <w:r>
-      <w:fldChar w:fldCharType="separate"/>
-    </w:r>
-    <w:r>
-      <w:instrText>3</w:instrText>
-    </w:r>
-    <w:r>
-      <w:fldChar w:fldCharType="end"/>
-    </w:r>
-    <w:r>
-      <w:instrText xml:space="preserve"> </w:instrText>
-    </w:r>
-    <w:r>
-      <w:fldChar w:fldCharType="separate"/>
-    </w:r>
-    <w:bookmarkStart w:id="0" w:name="PagesS2"/>
-    <w:r>
-      <w:t>3</w:t>
-    </w:r>
-    <w:bookmarkEnd w:id="0"/>
-    <w:r>
-      <w:fldChar w:fldCharType="end"/>
-    </w:r>
-  </w:p>
-</w:ftr>
-</file>
-
-<file path=word/footer3.xml><?xml version="1.0" encoding="utf-8"?>
 <w:ftr xmlns:wpc="http://schemas.microsoft.com/office/word/2010/wordprocessingCanvas" xmlns:cx="http://schemas.microsoft.com/office/drawing/2014/chartex" xmlns:cx1="http://schemas.microsoft.com/office/drawing/2015/9/8/chartex" xmlns:cx2="http://schemas.microsoft.com/office/drawing/2015/10/21/chartex" xmlns:cx3="http://schemas.microsoft.com/office/drawing/2016/5/9/chartex" xmlns:cx4="http://schemas.microsoft.com/office/drawing/2016/5/10/chartex" xmlns:cx5="http://schemas.microsoft.com/office/drawing/2016/5/11/chartex" xmlns:cx6="http://schemas.microsoft.com/office/drawing/2016/5/12/chartex" xmlns:cx7="http://schemas.microsoft.com/office/drawing/2016/5/13/chartex" xmlns:cx8="http://schemas.microsoft.com/office/drawing/2016/5/14/chartex" xmlns:mc="http://schemas.openxmlformats.org/markup-compatibility/2006" xmlns:aink="http://schemas.microsoft.com/office/drawing/2016/ink" xmlns:am3d="http://schemas.microsoft.com/office/drawing/2017/model3d" xmlns:o="urn:schemas-microsoft-com:office:office" xmlns:oel="http://schemas.microsoft.com/office/2019/extlst" xmlns:r="http://schemas.openxmlformats.org/officeDocument/2006/relationships" xmlns:m="http://schemas.openxmlformats.org/officeDocument/2006/math" xmlns:v="urn:schemas-microsoft-com:vml" xmlns:wp14="http://schemas.microsoft.com/office/word/2010/wordprocessingDrawing" xmlns:wp="http://schemas.openxmlformats.org/drawingml/2006/wordprocessingDrawing" xmlns:w10="urn:schemas-microsoft-com:office:word" xmlns:w="http://schemas.openxmlformats.org/wordprocessingml/2006/main" xmlns:w14="http://schemas.microsoft.com/office/word/2010/wordml" xmlns:w15="http://schemas.microsoft.com/office/word/2012/wordml" xmlns:w16cex="http://schemas.microsoft.com/office/word/2018/wordml/cex" xmlns:w16cid="http://schemas.microsoft.com/office/word/2016/wordml/cid" xmlns:w16="http://schemas.microsoft.com/office/word/2018/wordml" xmlns:w16du="http://schemas.microsoft.com/office/word/2023/wordml/word16du" xmlns:w16sdtdh="http://schemas.microsoft.com/office/word/2020/wordml/sdtdatahash" xmlns:w16sdtfl="http://schemas.microsoft.com/office/word/2024/wordml/sdtformatlock" xmlns:w16se="http://schemas.microsoft.com/office/word/2015/wordml/symex" xmlns:wpg="http://schemas.microsoft.com/office/word/2010/wordprocessingGroup" xmlns:wpi="http://schemas.microsoft.com/office/word/2010/wordprocessingInk" xmlns:wne="http://schemas.microsoft.com/office/word/2006/wordml" xmlns:wps="http://schemas.microsoft.com/office/word/2010/wordprocessingShape" mc:Ignorable="w14 w15 w16se w16cid w16 w16cex w16sdtdh w16sdtfl w16du wp14">
   <w:tbl>
     <w:tblPr>
@@ -5224,7 +4792,7 @@
 </w:ftr>
 </file>
 
-<file path=word/footer4.xml><?xml version="1.0" encoding="utf-8"?>
+<file path=word/footer2.xml><?xml version="1.0" encoding="utf-8"?>
 <w:ftr xmlns:wpc="http://schemas.microsoft.com/office/word/2010/wordprocessingCanvas" xmlns:cx="http://schemas.microsoft.com/office/drawing/2014/chartex" xmlns:cx1="http://schemas.microsoft.com/office/drawing/2015/9/8/chartex" xmlns:cx2="http://schemas.microsoft.com/office/drawing/2015/10/21/chartex" xmlns:cx3="http://schemas.microsoft.com/office/drawing/2016/5/9/chartex" xmlns:cx4="http://schemas.microsoft.com/office/drawing/2016/5/10/chartex" xmlns:cx5="http://schemas.microsoft.com/office/drawing/2016/5/11/chartex" xmlns:cx6="http://schemas.microsoft.com/office/drawing/2016/5/12/chartex" xmlns:cx7="http://schemas.microsoft.com/office/drawing/2016/5/13/chartex" xmlns:cx8="http://schemas.microsoft.com/office/drawing/2016/5/14/chartex" xmlns:mc="http://schemas.openxmlformats.org/markup-compatibility/2006" xmlns:aink="http://schemas.microsoft.com/office/drawing/2016/ink" xmlns:am3d="http://schemas.microsoft.com/office/drawing/2017/model3d" xmlns:o="urn:schemas-microsoft-com:office:office" xmlns:oel="http://schemas.microsoft.com/office/2019/extlst" xmlns:r="http://schemas.openxmlformats.org/officeDocument/2006/relationships" xmlns:m="http://schemas.openxmlformats.org/officeDocument/2006/math" xmlns:v="urn:schemas-microsoft-com:vml" xmlns:wp14="http://schemas.microsoft.com/office/word/2010/wordprocessingDrawing" xmlns:wp="http://schemas.openxmlformats.org/drawingml/2006/wordprocessingDrawing" xmlns:w10="urn:schemas-microsoft-com:office:word" xmlns:w="http://schemas.openxmlformats.org/wordprocessingml/2006/main" xmlns:w14="http://schemas.microsoft.com/office/word/2010/wordml" xmlns:w15="http://schemas.microsoft.com/office/word/2012/wordml" xmlns:w16cex="http://schemas.microsoft.com/office/word/2018/wordml/cex" xmlns:w16cid="http://schemas.microsoft.com/office/word/2016/wordml/cid" xmlns:w16="http://schemas.microsoft.com/office/word/2018/wordml" xmlns:w16du="http://schemas.microsoft.com/office/word/2023/wordml/word16du" xmlns:w16sdtdh="http://schemas.microsoft.com/office/word/2020/wordml/sdtdatahash" xmlns:w16sdtfl="http://schemas.microsoft.com/office/word/2024/wordml/sdtformatlock" xmlns:w16se="http://schemas.microsoft.com/office/word/2015/wordml/symex" xmlns:wpg="http://schemas.microsoft.com/office/word/2010/wordprocessingGroup" xmlns:wpi="http://schemas.microsoft.com/office/word/2010/wordprocessingInk" xmlns:wne="http://schemas.microsoft.com/office/word/2006/wordml" xmlns:wps="http://schemas.microsoft.com/office/word/2010/wordprocessingShape" mc:Ignorable="w14 w15 w16se w16cid w16 w16cex w16sdtdh w16sdtfl w16du wp14">
   <w:tbl>
     <w:tblPr>
@@ -7096,7 +6664,6 @@
   <w:style w:type="character" w:default="1" w:styleId="Policepardfaut">
     <w:name w:val="Default Paragraph Font"/>
     <w:uiPriority w:val="1"/>
-    <w:semiHidden/>
     <w:unhideWhenUsed/>
   </w:style>
   <w:style w:type="table" w:default="1" w:styleId="TableauNormal">
@@ -8132,706 +7699,6 @@
     </w:tblStylePr>
   </w:style>
 </w:styles>
-</file>
-
-<file path=word/glossary/document.xml><?xml version="1.0" encoding="utf-8"?>
-<w:glossaryDocument xmlns:wpc="http://schemas.microsoft.com/office/word/2010/wordprocessingCanvas" xmlns:cx="http://schemas.microsoft.com/office/drawing/2014/chartex" xmlns:cx1="http://schemas.microsoft.com/office/drawing/2015/9/8/chartex" xmlns:cx2="http://schemas.microsoft.com/office/drawing/2015/10/21/chartex" xmlns:cx3="http://schemas.microsoft.com/office/drawing/2016/5/9/chartex" xmlns:cx4="http://schemas.microsoft.com/office/drawing/2016/5/10/chartex" xmlns:cx5="http://schemas.microsoft.com/office/drawing/2016/5/11/chartex" xmlns:cx6="http://schemas.microsoft.com/office/drawing/2016/5/12/chartex" xmlns:cx7="http://schemas.microsoft.com/office/drawing/2016/5/13/chartex" xmlns:cx8="http://schemas.microsoft.com/office/drawing/2016/5/14/chartex" xmlns:mc="http://schemas.openxmlformats.org/markup-compatibility/2006" xmlns:aink="http://schemas.microsoft.com/office/drawing/2016/ink" xmlns:am3d="http://schemas.microsoft.com/office/drawing/2017/model3d" xmlns:o="urn:schemas-microsoft-com:office:office" xmlns:oel="http://schemas.microsoft.com/office/2019/extlst" xmlns:r="http://schemas.openxmlformats.org/officeDocument/2006/relationships" xmlns:m="http://schemas.openxmlformats.org/officeDocument/2006/math" xmlns:v="urn:schemas-microsoft-com:vml" xmlns:wp14="http://schemas.microsoft.com/office/word/2010/wordprocessingDrawing" xmlns:wp="http://schemas.openxmlformats.org/drawingml/2006/wordprocessingDrawing" xmlns:w10="urn:schemas-microsoft-com:office:word" xmlns:w="http://schemas.openxmlformats.org/wordprocessingml/2006/main" xmlns:w14="http://schemas.microsoft.com/office/word/2010/wordml" xmlns:w15="http://schemas.microsoft.com/office/word/2012/wordml" xmlns:w16cex="http://schemas.microsoft.com/office/word/2018/wordml/cex" xmlns:w16cid="http://schemas.microsoft.com/office/word/2016/wordml/cid" xmlns:w16="http://schemas.microsoft.com/office/word/2018/wordml" xmlns:w16du="http://schemas.microsoft.com/office/word/2023/wordml/word16du" xmlns:w16sdtdh="http://schemas.microsoft.com/office/word/2020/wordml/sdtdatahash" xmlns:w16sdtfl="http://schemas.microsoft.com/office/word/2024/wordml/sdtformatlock" xmlns:w16se="http://schemas.microsoft.com/office/word/2015/wordml/symex" xmlns:wpg="http://schemas.microsoft.com/office/word/2010/wordprocessingGroup" xmlns:wpi="http://schemas.microsoft.com/office/word/2010/wordprocessingInk" xmlns:wne="http://schemas.microsoft.com/office/word/2006/wordml" xmlns:wps="http://schemas.microsoft.com/office/word/2010/wordprocessingShape" mc:Ignorable="w14 w15 w16se w16cid w16 w16cex w16sdtdh w16sdtfl w16du wp14">
-  <w:docParts>
-    <w:docPart>
-      <w:docPartPr>
-        <w:name w:val="6E60C6E5CC8A4262814AA29F49850A7E"/>
-        <w:category>
-          <w:name w:val="Général"/>
-          <w:gallery w:val="placeholder"/>
-        </w:category>
-        <w:types>
-          <w:type w:val="bbPlcHdr"/>
-        </w:types>
-        <w:behaviors>
-          <w:behavior w:val="content"/>
-        </w:behaviors>
-        <w:guid w:val="{5A0F4D91-3645-41C6-A279-294DB2F2D68C}"/>
-      </w:docPartPr>
-      <w:docPartBody>
-        <w:p>
-          <w:pPr>
-            <w:pStyle w:val="6E60C6E5CC8A4262814AA29F49850A7E"/>
-          </w:pPr>
-          <w:r>
-            <w:rPr>
-              <w:rStyle w:val="Textedelespacerserv"/>
-            </w:rPr>
-            <w:t>[Auteur ]</w:t>
-          </w:r>
-        </w:p>
-      </w:docPartBody>
-    </w:docPart>
-  </w:docParts>
-</w:glossaryDocument>
-</file>
-
-<file path=word/glossary/fontTable.xml><?xml version="1.0" encoding="utf-8"?>
-<w:fonts xmlns:mc="http://schemas.openxmlformats.org/markup-compatibility/2006" xmlns:r="http://schemas.openxmlformats.org/officeDocument/2006/relationships" xmlns:w="http://schemas.openxmlformats.org/wordprocessingml/2006/main" xmlns:w14="http://schemas.microsoft.com/office/word/2010/wordml" xmlns:w15="http://schemas.microsoft.com/office/word/2012/wordml" xmlns:w16cex="http://schemas.microsoft.com/office/word/2018/wordml/cex" xmlns:w16cid="http://schemas.microsoft.com/office/word/2016/wordml/cid" xmlns:w16="http://schemas.microsoft.com/office/word/2018/wordml" xmlns:w16du="http://schemas.microsoft.com/office/word/2023/wordml/word16du" xmlns:w16sdtdh="http://schemas.microsoft.com/office/word/2020/wordml/sdtdatahash" xmlns:w16sdtfl="http://schemas.microsoft.com/office/word/2024/wordml/sdtformatlock" xmlns:w16se="http://schemas.microsoft.com/office/word/2015/wordml/symex" mc:Ignorable="w14 w15 w16se w16cid w16 w16cex w16sdtdh w16sdtfl w16du">
-  <w:font w:name="Symbol">
-    <w:panose1 w:val="05050102010706020507"/>
-    <w:charset w:val="02"/>
-    <w:family w:val="roman"/>
-    <w:pitch w:val="variable"/>
-    <w:sig w:usb0="00000000" w:usb1="10000000" w:usb2="00000000" w:usb3="00000000" w:csb0="80000000" w:csb1="00000000"/>
-  </w:font>
-  <w:font w:name="Times New Roman">
-    <w:panose1 w:val="02020603050405020304"/>
-    <w:charset w:val="00"/>
-    <w:family w:val="roman"/>
-    <w:pitch w:val="variable"/>
-    <w:sig w:usb0="E0002EFF" w:usb1="C000785B" w:usb2="00000009" w:usb3="00000000" w:csb0="000001FF" w:csb1="00000000"/>
-  </w:font>
-  <w:font w:name="Courier New">
-    <w:panose1 w:val="02070309020205020404"/>
-    <w:charset w:val="00"/>
-    <w:family w:val="modern"/>
-    <w:pitch w:val="fixed"/>
-    <w:sig w:usb0="E0002EFF" w:usb1="C0007843" w:usb2="00000009" w:usb3="00000000" w:csb0="000001FF" w:csb1="00000000"/>
-  </w:font>
-  <w:font w:name="Wingdings">
-    <w:panose1 w:val="05000000000000000000"/>
-    <w:charset w:val="02"/>
-    <w:family w:val="auto"/>
-    <w:pitch w:val="variable"/>
-    <w:sig w:usb0="00000000" w:usb1="10000000" w:usb2="00000000" w:usb3="00000000" w:csb0="80000000" w:csb1="00000000"/>
-  </w:font>
-  <w:font w:name="Arial">
-    <w:panose1 w:val="020B0604020202020204"/>
-    <w:charset w:val="00"/>
-    <w:family w:val="swiss"/>
-    <w:pitch w:val="variable"/>
-    <w:sig w:usb0="E0002EFF" w:usb1="C000785B" w:usb2="00000009" w:usb3="00000000" w:csb0="000001FF" w:csb1="00000000"/>
-  </w:font>
-  <w:font w:name="Tahoma">
-    <w:panose1 w:val="020B0604030504040204"/>
-    <w:charset w:val="00"/>
-    <w:family w:val="swiss"/>
-    <w:pitch w:val="variable"/>
-    <w:sig w:usb0="E1002EFF" w:usb1="C000605B" w:usb2="00000029" w:usb3="00000000" w:csb0="000101FF" w:csb1="00000000"/>
-  </w:font>
-  <w:font w:name="Calibri">
-    <w:panose1 w:val="020F0502020204030204"/>
-    <w:charset w:val="00"/>
-    <w:family w:val="swiss"/>
-    <w:pitch w:val="variable"/>
-    <w:sig w:usb0="E4002EFF" w:usb1="C200247B" w:usb2="00000009" w:usb3="00000000" w:csb0="000001FF" w:csb1="00000000"/>
-  </w:font>
-  <w:font w:name="Consolas">
-    <w:panose1 w:val="020B0609020204030204"/>
-    <w:charset w:val="00"/>
-    <w:family w:val="modern"/>
-    <w:pitch w:val="fixed"/>
-    <w:sig w:usb0="E00006FF" w:usb1="0000FCFF" w:usb2="00000001" w:usb3="00000000" w:csb0="0000019F" w:csb1="00000000"/>
-  </w:font>
-  <w:font w:name="MS Mincho">
-    <w:altName w:val="ＭＳ 明朝"/>
-    <w:panose1 w:val="02020609040205080304"/>
-    <w:charset w:val="80"/>
-    <w:family w:val="modern"/>
-    <w:pitch w:val="fixed"/>
-    <w:sig w:usb0="E00002FF" w:usb1="6AC7FDFB" w:usb2="08000012" w:usb3="00000000" w:csb0="0002009F" w:csb1="00000000"/>
-  </w:font>
-  <w:font w:name="MS Gothic">
-    <w:altName w:val="ＭＳ ゴシック"/>
-    <w:panose1 w:val="020B0609070205080204"/>
-    <w:charset w:val="80"/>
-    <w:family w:val="modern"/>
-    <w:pitch w:val="fixed"/>
-    <w:sig w:usb0="E00002FF" w:usb1="6AC7FDFB" w:usb2="08000012" w:usb3="00000000" w:csb0="0002009F" w:csb1="00000000"/>
-  </w:font>
-  <w:font w:name="Cambria">
-    <w:panose1 w:val="02040503050406030204"/>
-    <w:charset w:val="00"/>
-    <w:family w:val="roman"/>
-    <w:pitch w:val="variable"/>
-    <w:sig w:usb0="E00006FF" w:usb1="420024FF" w:usb2="02000000" w:usb3="00000000" w:csb0="0000019F" w:csb1="00000000"/>
-  </w:font>
-  <w:font w:name="Aptos">
-    <w:charset w:val="00"/>
-    <w:family w:val="swiss"/>
-    <w:pitch w:val="variable"/>
-    <w:sig w:usb0="20000287" w:usb1="00000003" w:usb2="00000000" w:usb3="00000000" w:csb0="0000019F" w:csb1="00000000"/>
-  </w:font>
-  <w:font w:name="Yu Mincho">
-    <w:altName w:val="游明朝"/>
-    <w:charset w:val="80"/>
-    <w:family w:val="roman"/>
-    <w:pitch w:val="variable"/>
-    <w:sig w:usb0="800002E7" w:usb1="2AC7FCFF" w:usb2="00000012" w:usb3="00000000" w:csb0="0002009F" w:csb1="00000000"/>
-  </w:font>
-  <w:font w:name="Yu Gothic Light">
-    <w:altName w:val="游ゴシック Light"/>
-    <w:panose1 w:val="020B0300000000000000"/>
-    <w:charset w:val="80"/>
-    <w:family w:val="swiss"/>
-    <w:pitch w:val="variable"/>
-    <w:sig w:usb0="E00002FF" w:usb1="2AC7FDFF" w:usb2="00000016" w:usb3="00000000" w:csb0="0002009F" w:csb1="00000000"/>
-  </w:font>
-  <w:font w:name="Aptos Display">
-    <w:charset w:val="00"/>
-    <w:family w:val="swiss"/>
-    <w:pitch w:val="variable"/>
-    <w:sig w:usb0="20000287" w:usb1="00000003" w:usb2="00000000" w:usb3="00000000" w:csb0="0000019F" w:csb1="00000000"/>
-  </w:font>
-</w:fonts>
-</file>
-
-<file path=word/glossary/settings.xml><?xml version="1.0" encoding="utf-8"?>
-<w:settings xmlns:mc="http://schemas.openxmlformats.org/markup-compatibility/2006" xmlns:o="urn:schemas-microsoft-com:office:office" xmlns:r="http://schemas.openxmlformats.org/officeDocument/2006/relationships" xmlns:m="http://schemas.openxmlformats.org/officeDocument/2006/math" xmlns:v="urn:schemas-microsoft-com:vml" xmlns:w10="urn:schemas-microsoft-com:office:word" xmlns:w="http://schemas.openxmlformats.org/wordprocessingml/2006/main" xmlns:w14="http://schemas.microsoft.com/office/word/2010/wordml" xmlns:w15="http://schemas.microsoft.com/office/word/2012/wordml" xmlns:w16cex="http://schemas.microsoft.com/office/word/2018/wordml/cex" xmlns:w16cid="http://schemas.microsoft.com/office/word/2016/wordml/cid" xmlns:w16="http://schemas.microsoft.com/office/word/2018/wordml" xmlns:w16du="http://schemas.microsoft.com/office/word/2023/wordml/word16du" xmlns:w16sdtdh="http://schemas.microsoft.com/office/word/2020/wordml/sdtdatahash" xmlns:w16sdtfl="http://schemas.microsoft.com/office/word/2024/wordml/sdtformatlock" xmlns:w16se="http://schemas.microsoft.com/office/word/2015/wordml/symex" xmlns:sl="http://schemas.openxmlformats.org/schemaLibrary/2006/main" mc:Ignorable="w14 w15 w16se w16cid w16 w16cex w16sdtdh w16sdtfl w16du">
-  <w:view w:val="normal"/>
-  <w:defaultTabStop w:val="708"/>
-  <w:hyphenationZone w:val="425"/>
-  <w:characterSpacingControl w:val="doNotCompress"/>
-  <w:compat>
-    <w:useFELayout/>
-    <w:compatSetting w:name="compatibilityMode" w:uri="http://schemas.microsoft.com/office/word" w:val="15"/>
-    <w:compatSetting w:name="overrideTableStyleFontSizeAndJustification" w:uri="http://schemas.microsoft.com/office/word" w:val="1"/>
-    <w:compatSetting w:name="enableOpenTypeFeatures" w:uri="http://schemas.microsoft.com/office/word" w:val="1"/>
-    <w:compatSetting w:name="doNotFlipMirrorIndents" w:uri="http://schemas.microsoft.com/office/word" w:val="1"/>
-    <w:compatSetting w:name="differentiateMultirowTableHeaders" w:uri="http://schemas.microsoft.com/office/word" w:val="1"/>
-    <w:compatSetting w:name="useWord2013TrackBottomHyphenation" w:uri="http://schemas.microsoft.com/office/word" w:val="1"/>
-  </w:compat>
-  <w:rsids>
-    <w:rsidRoot w:val="00540217"/>
-    <w:rsid w:val="00047EE5"/>
-    <w:rsid w:val="00084953"/>
-    <w:rsid w:val="000D7B7F"/>
-    <w:rsid w:val="000E21A0"/>
-    <w:rsid w:val="000F214F"/>
-    <w:rsid w:val="0014790F"/>
-    <w:rsid w:val="00153955"/>
-    <w:rsid w:val="00186045"/>
-    <w:rsid w:val="001B6698"/>
-    <w:rsid w:val="001F0E21"/>
-    <w:rsid w:val="002139DC"/>
-    <w:rsid w:val="00254CFE"/>
-    <w:rsid w:val="00254FF1"/>
-    <w:rsid w:val="00266B9C"/>
-    <w:rsid w:val="002D2F6B"/>
-    <w:rsid w:val="002E369C"/>
-    <w:rsid w:val="00307334"/>
-    <w:rsid w:val="00324E4C"/>
-    <w:rsid w:val="0034015A"/>
-    <w:rsid w:val="003430C8"/>
-    <w:rsid w:val="003A08C8"/>
-    <w:rsid w:val="003D54E1"/>
-    <w:rsid w:val="00442075"/>
-    <w:rsid w:val="004F7B49"/>
-    <w:rsid w:val="00540217"/>
-    <w:rsid w:val="00717460"/>
-    <w:rsid w:val="007C0826"/>
-    <w:rsid w:val="0082647C"/>
-    <w:rsid w:val="00831DD5"/>
-    <w:rsid w:val="008351A8"/>
-    <w:rsid w:val="008E6739"/>
-    <w:rsid w:val="00A22FB8"/>
-    <w:rsid w:val="00A30BED"/>
-    <w:rsid w:val="00A419DC"/>
-    <w:rsid w:val="00A529A9"/>
-    <w:rsid w:val="00A679B4"/>
-    <w:rsid w:val="00AC6E47"/>
-    <w:rsid w:val="00AF6687"/>
-    <w:rsid w:val="00B47E5C"/>
-    <w:rsid w:val="00BC344B"/>
-    <w:rsid w:val="00C279C2"/>
-    <w:rsid w:val="00CA05B4"/>
-    <w:rsid w:val="00CB1F5C"/>
-    <w:rsid w:val="00CD3F22"/>
-    <w:rsid w:val="00CE2A4B"/>
-    <w:rsid w:val="00D4063C"/>
-    <w:rsid w:val="00DB4EF5"/>
-    <w:rsid w:val="00DC4DAC"/>
-    <w:rsid w:val="00DD63E6"/>
-    <w:rsid w:val="00E15316"/>
-    <w:rsid w:val="00E23FB3"/>
-    <w:rsid w:val="00E330D6"/>
-    <w:rsid w:val="00EA5045"/>
-    <w:rsid w:val="00EC4AC7"/>
-    <w:rsid w:val="00F5157F"/>
-    <w:rsid w:val="00F8402B"/>
-    <w:rsid w:val="00F96DD0"/>
-    <w:rsid w:val="00FE7EB8"/>
-  </w:rsids>
-  <m:mathPr>
-    <m:mathFont m:val="Cambria Math"/>
-    <m:brkBin m:val="before"/>
-    <m:brkBinSub m:val="--"/>
-    <m:smallFrac m:val="0"/>
-    <m:dispDef/>
-    <m:lMargin m:val="0"/>
-    <m:rMargin m:val="0"/>
-    <m:defJc m:val="centerGroup"/>
-    <m:wrapIndent m:val="1440"/>
-    <m:intLim m:val="subSup"/>
-    <m:naryLim m:val="undOvr"/>
-  </m:mathPr>
-  <w:themeFontLang w:val="fr-CH" w:eastAsia="ja-JP" w:bidi="ar-SA"/>
-  <w:clrSchemeMapping w:bg1="light1" w:t1="dark1" w:bg2="light2" w:t2="dark2" w:accent1="accent1" w:accent2="accent2" w:accent3="accent3" w:accent4="accent4" w:accent5="accent5" w:accent6="accent6" w:hyperlink="hyperlink" w:followedHyperlink="followedHyperlink"/>
-  <w:decimalSymbol w:val="."/>
-  <w:listSeparator w:val=";"/>
-  <w15:chartTrackingRefBased/>
-</w:settings>
-</file>
-
-<file path=word/glossary/styles.xml><?xml version="1.0" encoding="utf-8"?>
-<w:styles xmlns:mc="http://schemas.openxmlformats.org/markup-compatibility/2006" xmlns:r="http://schemas.openxmlformats.org/officeDocument/2006/relationships" xmlns:w="http://schemas.openxmlformats.org/wordprocessingml/2006/main" xmlns:w14="http://schemas.microsoft.com/office/word/2010/wordml" xmlns:w15="http://schemas.microsoft.com/office/word/2012/wordml" xmlns:w16cex="http://schemas.microsoft.com/office/word/2018/wordml/cex" xmlns:w16cid="http://schemas.microsoft.com/office/word/2016/wordml/cid" xmlns:w16="http://schemas.microsoft.com/office/word/2018/wordml" xmlns:w16du="http://schemas.microsoft.com/office/word/2023/wordml/word16du" xmlns:w16sdtdh="http://schemas.microsoft.com/office/word/2020/wordml/sdtdatahash" xmlns:w16sdtfl="http://schemas.microsoft.com/office/word/2024/wordml/sdtformatlock" xmlns:w16se="http://schemas.microsoft.com/office/word/2015/wordml/symex" mc:Ignorable="w14 w15 w16se w16cid w16 w16cex w16sdtdh w16sdtfl w16du">
-  <w:docDefaults>
-    <w:rPrDefault>
-      <w:rPr>
-        <w:rFonts w:asciiTheme="minorHAnsi" w:eastAsiaTheme="minorEastAsia" w:hAnsiTheme="minorHAnsi" w:cstheme="minorBidi"/>
-        <w:sz w:val="22"/>
-        <w:szCs w:val="22"/>
-        <w:lang w:val="fr-CH" w:eastAsia="fr-CH" w:bidi="ar-SA"/>
-      </w:rPr>
-    </w:rPrDefault>
-    <w:pPrDefault>
-      <w:pPr>
-        <w:spacing w:after="160" w:line="259" w:lineRule="auto"/>
-      </w:pPr>
-    </w:pPrDefault>
-  </w:docDefaults>
-  <w:latentStyles w:defLockedState="0" w:defUIPriority="99" w:defSemiHidden="0" w:defUnhideWhenUsed="0" w:defQFormat="0" w:count="376">
-    <w:lsdException w:name="Normal" w:uiPriority="0" w:qFormat="1"/>
-    <w:lsdException w:name="heading 1" w:uiPriority="9" w:qFormat="1"/>
-    <w:lsdException w:name="heading 2" w:semiHidden="1" w:uiPriority="9" w:unhideWhenUsed="1" w:qFormat="1"/>
-    <w:lsdException w:name="heading 3" w:semiHidden="1" w:uiPriority="9" w:unhideWhenUsed="1" w:qFormat="1"/>
-    <w:lsdException w:name="heading 4" w:semiHidden="1" w:uiPriority="9" w:unhideWhenUsed="1" w:qFormat="1"/>
-    <w:lsdException w:name="heading 5" w:semiHidden="1" w:uiPriority="9" w:unhideWhenUsed="1" w:qFormat="1"/>
-    <w:lsdException w:name="heading 6" w:semiHidden="1" w:uiPriority="9" w:unhideWhenUsed="1" w:qFormat="1"/>
-    <w:lsdException w:name="heading 7" w:semiHidden="1" w:uiPriority="9" w:unhideWhenUsed="1" w:qFormat="1"/>
-    <w:lsdException w:name="heading 8" w:semiHidden="1" w:uiPriority="9" w:unhideWhenUsed="1" w:qFormat="1"/>
-    <w:lsdException w:name="heading 9" w:semiHidden="1" w:uiPriority="9" w:unhideWhenUsed="1" w:qFormat="1"/>
-    <w:lsdException w:name="index 1" w:semiHidden="1" w:unhideWhenUsed="1"/>
-    <w:lsdException w:name="index 2" w:semiHidden="1" w:unhideWhenUsed="1"/>
-    <w:lsdException w:name="index 3" w:semiHidden="1" w:unhideWhenUsed="1"/>
-    <w:lsdException w:name="index 4" w:semiHidden="1" w:unhideWhenUsed="1"/>
-    <w:lsdException w:name="index 5" w:semiHidden="1" w:unhideWhenUsed="1"/>
-    <w:lsdException w:name="index 6" w:semiHidden="1" w:unhideWhenUsed="1"/>
-    <w:lsdException w:name="index 7" w:semiHidden="1" w:unhideWhenUsed="1"/>
-    <w:lsdException w:name="index 8" w:semiHidden="1" w:unhideWhenUsed="1"/>
-    <w:lsdException w:name="index 9" w:semiHidden="1" w:unhideWhenUsed="1"/>
-    <w:lsdException w:name="toc 1" w:semiHidden="1" w:uiPriority="39" w:unhideWhenUsed="1"/>
-    <w:lsdException w:name="toc 2" w:semiHidden="1" w:uiPriority="39" w:unhideWhenUsed="1"/>
-    <w:lsdException w:name="toc 3" w:semiHidden="1" w:uiPriority="39" w:unhideWhenUsed="1"/>
-    <w:lsdException w:name="toc 4" w:semiHidden="1" w:uiPriority="39" w:unhideWhenUsed="1"/>
-    <w:lsdException w:name="toc 5" w:semiHidden="1" w:uiPriority="39" w:unhideWhenUsed="1"/>
-    <w:lsdException w:name="toc 6" w:semiHidden="1" w:uiPriority="39" w:unhideWhenUsed="1"/>
-    <w:lsdException w:name="toc 7" w:semiHidden="1" w:uiPriority="39" w:unhideWhenUsed="1"/>
-    <w:lsdException w:name="toc 8" w:semiHidden="1" w:uiPriority="39" w:unhideWhenUsed="1"/>
-    <w:lsdException w:name="toc 9" w:semiHidden="1" w:uiPriority="39" w:unhideWhenUsed="1"/>
-    <w:lsdException w:name="Normal Indent" w:semiHidden="1" w:unhideWhenUsed="1"/>
-    <w:lsdException w:name="footnote text" w:semiHidden="1" w:unhideWhenUsed="1"/>
-    <w:lsdException w:name="annotation text" w:semiHidden="1" w:unhideWhenUsed="1"/>
-    <w:lsdException w:name="header" w:semiHidden="1" w:unhideWhenUsed="1"/>
-    <w:lsdException w:name="footer" w:semiHidden="1" w:unhideWhenUsed="1"/>
-    <w:lsdException w:name="index heading" w:semiHidden="1" w:unhideWhenUsed="1"/>
-    <w:lsdException w:name="caption" w:semiHidden="1" w:uiPriority="35" w:unhideWhenUsed="1" w:qFormat="1"/>
-    <w:lsdException w:name="table of figures" w:semiHidden="1" w:unhideWhenUsed="1"/>
-    <w:lsdException w:name="envelope address" w:semiHidden="1" w:unhideWhenUsed="1"/>
-    <w:lsdException w:name="envelope return" w:semiHidden="1" w:unhideWhenUsed="1"/>
-    <w:lsdException w:name="footnote reference" w:semiHidden="1" w:unhideWhenUsed="1"/>
-    <w:lsdException w:name="annotation reference" w:semiHidden="1" w:unhideWhenUsed="1"/>
-    <w:lsdException w:name="line number" w:semiHidden="1" w:unhideWhenUsed="1"/>
-    <w:lsdException w:name="page number" w:semiHidden="1" w:unhideWhenUsed="1"/>
-    <w:lsdException w:name="endnote reference" w:semiHidden="1" w:unhideWhenUsed="1"/>
-    <w:lsdException w:name="endnote text" w:semiHidden="1" w:unhideWhenUsed="1"/>
-    <w:lsdException w:name="table of authorities" w:semiHidden="1" w:unhideWhenUsed="1"/>
-    <w:lsdException w:name="macro" w:semiHidden="1" w:unhideWhenUsed="1"/>
-    <w:lsdException w:name="toa heading" w:semiHidden="1" w:unhideWhenUsed="1"/>
-    <w:lsdException w:name="List" w:semiHidden="1" w:unhideWhenUsed="1"/>
-    <w:lsdException w:name="List Bullet" w:semiHidden="1" w:unhideWhenUsed="1"/>
-    <w:lsdException w:name="List Number" w:semiHidden="1" w:unhideWhenUsed="1"/>
-    <w:lsdException w:name="List 2" w:semiHidden="1" w:unhideWhenUsed="1"/>
-    <w:lsdException w:name="List 3" w:semiHidden="1" w:unhideWhenUsed="1"/>
-    <w:lsdException w:name="List 4" w:semiHidden="1" w:unhideWhenUsed="1"/>
-    <w:lsdException w:name="List 5" w:semiHidden="1" w:unhideWhenUsed="1"/>
-    <w:lsdException w:name="List Bullet 2" w:semiHidden="1" w:unhideWhenUsed="1"/>
-    <w:lsdException w:name="List Bullet 3" w:semiHidden="1" w:unhideWhenUsed="1"/>
-    <w:lsdException w:name="List Bullet 4" w:semiHidden="1" w:unhideWhenUsed="1"/>
-    <w:lsdException w:name="List Bullet 5" w:semiHidden="1" w:unhideWhenUsed="1"/>
-    <w:lsdException w:name="List Number 2" w:semiHidden="1" w:unhideWhenUsed="1"/>
-    <w:lsdException w:name="List Number 3" w:semiHidden="1" w:unhideWhenUsed="1"/>
-    <w:lsdException w:name="List Number 4" w:semiHidden="1" w:unhideWhenUsed="1"/>
-    <w:lsdException w:name="List Number 5" w:semiHidden="1" w:unhideWhenUsed="1"/>
-    <w:lsdException w:name="Title" w:uiPriority="10" w:qFormat="1"/>
-    <w:lsdException w:name="Closing" w:semiHidden="1" w:unhideWhenUsed="1"/>
-    <w:lsdException w:name="Signature" w:semiHidden="1" w:unhideWhenUsed="1"/>
-    <w:lsdException w:name="Default Paragraph Font" w:semiHidden="1" w:uiPriority="1" w:unhideWhenUsed="1"/>
-    <w:lsdException w:name="Body Text" w:semiHidden="1" w:unhideWhenUsed="1"/>
-    <w:lsdException w:name="Body Text Indent" w:semiHidden="1" w:unhideWhenUsed="1"/>
-    <w:lsdException w:name="List Continue" w:semiHidden="1" w:unhideWhenUsed="1"/>
-    <w:lsdException w:name="List Continue 2" w:semiHidden="1" w:unhideWhenUsed="1"/>
-    <w:lsdException w:name="List Continue 3" w:semiHidden="1" w:unhideWhenUsed="1"/>
-    <w:lsdException w:name="List Continue 4" w:semiHidden="1" w:unhideWhenUsed="1"/>
-    <w:lsdException w:name="List Continue 5" w:semiHidden="1" w:unhideWhenUsed="1"/>
-    <w:lsdException w:name="Message Header" w:semiHidden="1" w:unhideWhenUsed="1"/>
-    <w:lsdException w:name="Subtitle" w:uiPriority="11" w:qFormat="1"/>
-    <w:lsdException w:name="Salutation" w:semiHidden="1" w:unhideWhenUsed="1"/>
-    <w:lsdException w:name="Date" w:semiHidden="1" w:unhideWhenUsed="1"/>
-    <w:lsdException w:name="Body Text First Indent" w:semiHidden="1" w:unhideWhenUsed="1"/>
-    <w:lsdException w:name="Body Text First Indent 2" w:semiHidden="1" w:unhideWhenUsed="1"/>
-    <w:lsdException w:name="Note Heading" w:semiHidden="1" w:unhideWhenUsed="1"/>
-    <w:lsdException w:name="Body Text 2" w:semiHidden="1" w:unhideWhenUsed="1"/>
-    <w:lsdException w:name="Body Text 3" w:semiHidden="1" w:unhideWhenUsed="1"/>
-    <w:lsdException w:name="Body Text Indent 2" w:semiHidden="1" w:unhideWhenUsed="1"/>
-    <w:lsdException w:name="Body Text Indent 3" w:semiHidden="1" w:unhideWhenUsed="1"/>
-    <w:lsdException w:name="Block Text" w:semiHidden="1" w:unhideWhenUsed="1"/>
-    <w:lsdException w:name="Hyperlink" w:semiHidden="1" w:unhideWhenUsed="1"/>
-    <w:lsdException w:name="FollowedHyperlink" w:semiHidden="1" w:unhideWhenUsed="1"/>
-    <w:lsdException w:name="Strong" w:uiPriority="22" w:qFormat="1"/>
-    <w:lsdException w:name="Emphasis" w:uiPriority="20" w:qFormat="1"/>
-    <w:lsdException w:name="Document Map" w:semiHidden="1" w:unhideWhenUsed="1"/>
-    <w:lsdException w:name="Plain Text" w:semiHidden="1" w:unhideWhenUsed="1"/>
-    <w:lsdException w:name="E-mail Signature" w:semiHidden="1" w:unhideWhenUsed="1"/>
-    <w:lsdException w:name="HTML Top of Form" w:semiHidden="1" w:unhideWhenUsed="1"/>
-    <w:lsdException w:name="HTML Bottom of Form" w:semiHidden="1" w:unhideWhenUsed="1"/>
-    <w:lsdException w:name="Normal (Web)" w:semiHidden="1" w:unhideWhenUsed="1"/>
-    <w:lsdException w:name="HTML Acronym" w:semiHidden="1" w:unhideWhenUsed="1"/>
-    <w:lsdException w:name="HTML Address" w:semiHidden="1" w:unhideWhenUsed="1"/>
-    <w:lsdException w:name="HTML Cite" w:semiHidden="1" w:unhideWhenUsed="1"/>
-    <w:lsdException w:name="HTML Code" w:semiHidden="1" w:unhideWhenUsed="1"/>
-    <w:lsdException w:name="HTML Definition" w:semiHidden="1" w:unhideWhenUsed="1"/>
-    <w:lsdException w:name="HTML Keyboard" w:semiHidden="1" w:unhideWhenUsed="1"/>
-    <w:lsdException w:name="HTML Preformatted" w:semiHidden="1" w:unhideWhenUsed="1"/>
-    <w:lsdException w:name="HTML Sample" w:semiHidden="1" w:unhideWhenUsed="1"/>
-    <w:lsdException w:name="HTML Typewriter" w:semiHidden="1" w:unhideWhenUsed="1"/>
-    <w:lsdException w:name="HTML Variable" w:semiHidden="1" w:unhideWhenUsed="1"/>
-    <w:lsdException w:name="Normal Table" w:semiHidden="1" w:unhideWhenUsed="1"/>
-    <w:lsdException w:name="annotation subject" w:semiHidden="1" w:unhideWhenUsed="1"/>
-    <w:lsdException w:name="No List" w:semiHidden="1" w:unhideWhenUsed="1"/>
-    <w:lsdException w:name="Outline List 1" w:semiHidden="1" w:unhideWhenUsed="1"/>
-    <w:lsdException w:name="Outline List 2" w:semiHidden="1" w:unhideWhenUsed="1"/>
-    <w:lsdException w:name="Outline List 3" w:semiHidden="1" w:unhideWhenUsed="1"/>
-    <w:lsdException w:name="Table Simple 1" w:semiHidden="1" w:unhideWhenUsed="1"/>
-    <w:lsdException w:name="Table Simple 2" w:semiHidden="1" w:unhideWhenUsed="1"/>
-    <w:lsdException w:name="Table Simple 3" w:semiHidden="1" w:unhideWhenUsed="1"/>
-    <w:lsdException w:name="Table Classic 1" w:semiHidden="1" w:unhideWhenUsed="1"/>
-    <w:lsdException w:name="Table Classic 2" w:semiHidden="1" w:unhideWhenUsed="1"/>
-    <w:lsdException w:name="Table Classic 3" w:semiHidden="1" w:unhideWhenUsed="1"/>
-    <w:lsdException w:name="Table Classic 4" w:semiHidden="1" w:unhideWhenUsed="1"/>
-    <w:lsdException w:name="Table Colorful 1" w:semiHidden="1" w:unhideWhenUsed="1"/>
-    <w:lsdException w:name="Table Colorful 2" w:semiHidden="1" w:unhideWhenUsed="1"/>
-    <w:lsdException w:name="Table Colorful 3" w:semiHidden="1" w:unhideWhenUsed="1"/>
-    <w:lsdException w:name="Table Columns 1" w:semiHidden="1" w:unhideWhenUsed="1"/>
-    <w:lsdException w:name="Table Columns 2" w:semiHidden="1" w:unhideWhenUsed="1"/>
-    <w:lsdException w:name="Table Columns 3" w:semiHidden="1" w:unhideWhenUsed="1"/>
-    <w:lsdException w:name="Table Columns 4" w:semiHidden="1" w:unhideWhenUsed="1"/>
-    <w:lsdException w:name="Table Columns 5" w:semiHidden="1" w:unhideWhenUsed="1"/>
-    <w:lsdException w:name="Table Grid 1" w:semiHidden="1" w:unhideWhenUsed="1"/>
-    <w:lsdException w:name="Table Grid 2" w:semiHidden="1" w:unhideWhenUsed="1"/>
-    <w:lsdException w:name="Table Grid 3" w:semiHidden="1" w:unhideWhenUsed="1"/>
-    <w:lsdException w:name="Table Grid 4" w:semiHidden="1" w:unhideWhenUsed="1"/>
-    <w:lsdException w:name="Table Grid 5" w:semiHidden="1" w:unhideWhenUsed="1"/>
-    <w:lsdException w:name="Table Grid 6" w:semiHidden="1" w:unhideWhenUsed="1"/>
-    <w:lsdException w:name="Table Grid 7" w:semiHidden="1" w:unhideWhenUsed="1"/>
-    <w:lsdException w:name="Table Grid 8" w:semiHidden="1" w:unhideWhenUsed="1"/>
-    <w:lsdException w:name="Table List 1" w:semiHidden="1" w:unhideWhenUsed="1"/>
-    <w:lsdException w:name="Table List 2" w:semiHidden="1" w:unhideWhenUsed="1"/>
-    <w:lsdException w:name="Table List 3" w:semiHidden="1" w:unhideWhenUsed="1"/>
-    <w:lsdException w:name="Table List 4" w:semiHidden="1" w:unhideWhenUsed="1"/>
-    <w:lsdException w:name="Table List 5" w:semiHidden="1" w:unhideWhenUsed="1"/>
-    <w:lsdException w:name="Table List 6" w:semiHidden="1" w:unhideWhenUsed="1"/>
-    <w:lsdException w:name="Table List 7" w:semiHidden="1" w:unhideWhenUsed="1"/>
-    <w:lsdException w:name="Table List 8" w:semiHidden="1" w:unhideWhenUsed="1"/>
-    <w:lsdException w:name="Table 3D effects 1" w:semiHidden="1" w:unhideWhenUsed="1"/>
-    <w:lsdException w:name="Table 3D effects 2" w:semiHidden="1" w:unhideWhenUsed="1"/>
-    <w:lsdException w:name="Table 3D effects 3" w:semiHidden="1" w:unhideWhenUsed="1"/>
-    <w:lsdException w:name="Table Contemporary" w:semiHidden="1" w:unhideWhenUsed="1"/>
-    <w:lsdException w:name="Table Elegant" w:semiHidden="1" w:unhideWhenUsed="1"/>
-    <w:lsdException w:name="Table Professional" w:semiHidden="1" w:unhideWhenUsed="1"/>
-    <w:lsdException w:name="Table Subtle 1" w:semiHidden="1" w:unhideWhenUsed="1"/>
-    <w:lsdException w:name="Table Subtle 2" w:semiHidden="1" w:unhideWhenUsed="1"/>
-    <w:lsdException w:name="Table Web 1" w:semiHidden="1" w:unhideWhenUsed="1"/>
-    <w:lsdException w:name="Table Web 2" w:semiHidden="1" w:unhideWhenUsed="1"/>
-    <w:lsdException w:name="Table Web 3" w:semiHidden="1" w:unhideWhenUsed="1"/>
-    <w:lsdException w:name="Balloon Text" w:semiHidden="1" w:unhideWhenUsed="1"/>
-    <w:lsdException w:name="Table Grid" w:uiPriority="39"/>
-    <w:lsdException w:name="Table Theme" w:semiHidden="1" w:unhideWhenUsed="1"/>
-    <w:lsdException w:name="Placeholder Text" w:semiHidden="1"/>
-    <w:lsdException w:name="No Spacing" w:uiPriority="1" w:qFormat="1"/>
-    <w:lsdException w:name="Light Shading" w:uiPriority="60"/>
-    <w:lsdException w:name="Light List" w:uiPriority="61"/>
-    <w:lsdException w:name="Light Grid" w:uiPriority="62"/>
-    <w:lsdException w:name="Medium Shading 1" w:uiPriority="63"/>
-    <w:lsdException w:name="Medium Shading 2" w:uiPriority="64"/>
-    <w:lsdException w:name="Medium List 1" w:uiPriority="65"/>
-    <w:lsdException w:name="Medium List 2" w:uiPriority="66"/>
-    <w:lsdException w:name="Medium Grid 1" w:uiPriority="67"/>
-    <w:lsdException w:name="Medium Grid 2" w:uiPriority="68"/>
-    <w:lsdException w:name="Medium Grid 3" w:uiPriority="69"/>
-    <w:lsdException w:name="Dark List" w:uiPriority="70"/>
-    <w:lsdException w:name="Colorful Shading" w:uiPriority="71"/>
-    <w:lsdException w:name="Colorful List" w:uiPriority="72"/>
-    <w:lsdException w:name="Colorful Grid" w:uiPriority="73"/>
-    <w:lsdException w:name="Light Shading Accent 1" w:uiPriority="60"/>
-    <w:lsdException w:name="Light List Accent 1" w:uiPriority="61"/>
-    <w:lsdException w:name="Light Grid Accent 1" w:uiPriority="62"/>
-    <w:lsdException w:name="Medium Shading 1 Accent 1" w:uiPriority="63"/>
-    <w:lsdException w:name="Medium Shading 2 Accent 1" w:uiPriority="64"/>
-    <w:lsdException w:name="Medium List 1 Accent 1" w:uiPriority="65"/>
-    <w:lsdException w:name="Revision" w:semiHidden="1"/>
-    <w:lsdException w:name="List Paragraph" w:uiPriority="34" w:qFormat="1"/>
-    <w:lsdException w:name="Quote" w:uiPriority="29" w:qFormat="1"/>
-    <w:lsdException w:name="Intense Quote" w:uiPriority="30" w:qFormat="1"/>
-    <w:lsdException w:name="Medium List 2 Accent 1" w:uiPriority="66"/>
-    <w:lsdException w:name="Medium Grid 1 Accent 1" w:uiPriority="67"/>
-    <w:lsdException w:name="Medium Grid 2 Accent 1" w:uiPriority="68"/>
-    <w:lsdException w:name="Medium Grid 3 Accent 1" w:uiPriority="69"/>
-    <w:lsdException w:name="Dark List Accent 1" w:uiPriority="70"/>
-    <w:lsdException w:name="Colorful Shading Accent 1" w:uiPriority="71"/>
-    <w:lsdException w:name="Colorful List Accent 1" w:uiPriority="72"/>
-    <w:lsdException w:name="Colorful Grid Accent 1" w:uiPriority="73"/>
-    <w:lsdException w:name="Light Shading Accent 2" w:uiPriority="60"/>
-    <w:lsdException w:name="Light List Accent 2" w:uiPriority="61"/>
-    <w:lsdException w:name="Light Grid Accent 2" w:uiPriority="62"/>
-    <w:lsdException w:name="Medium Shading 1 Accent 2" w:uiPriority="63"/>
-    <w:lsdException w:name="Medium Shading 2 Accent 2" w:uiPriority="64"/>
-    <w:lsdException w:name="Medium List 1 Accent 2" w:uiPriority="65"/>
-    <w:lsdException w:name="Medium List 2 Accent 2" w:uiPriority="66"/>
-    <w:lsdException w:name="Medium Grid 1 Accent 2" w:uiPriority="67"/>
-    <w:lsdException w:name="Medium Grid 2 Accent 2" w:uiPriority="68"/>
-    <w:lsdException w:name="Medium Grid 3 Accent 2" w:uiPriority="69"/>
-    <w:lsdException w:name="Dark List Accent 2" w:uiPriority="70"/>
-    <w:lsdException w:name="Colorful Shading Accent 2" w:uiPriority="71"/>
-    <w:lsdException w:name="Colorful List Accent 2" w:uiPriority="72"/>
-    <w:lsdException w:name="Colorful Grid Accent 2" w:uiPriority="73"/>
-    <w:lsdException w:name="Light Shading Accent 3" w:uiPriority="60"/>
-    <w:lsdException w:name="Light List Accent 3" w:uiPriority="61"/>
-    <w:lsdException w:name="Light Grid Accent 3" w:uiPriority="62"/>
-    <w:lsdException w:name="Medium Shading 1 Accent 3" w:uiPriority="63"/>
-    <w:lsdException w:name="Medium Shading 2 Accent 3" w:uiPriority="64"/>
-    <w:lsdException w:name="Medium List 1 Accent 3" w:uiPriority="65"/>
-    <w:lsdException w:name="Medium List 2 Accent 3" w:uiPriority="66"/>
-    <w:lsdException w:name="Medium Grid 1 Accent 3" w:uiPriority="67"/>
-    <w:lsdException w:name="Medium Grid 2 Accent 3" w:uiPriority="68"/>
-    <w:lsdException w:name="Medium Grid 3 Accent 3" w:uiPriority="69"/>
-    <w:lsdException w:name="Dark List Accent 3" w:uiPriority="70"/>
-    <w:lsdException w:name="Colorful Shading Accent 3" w:uiPriority="71"/>
-    <w:lsdException w:name="Colorful List Accent 3" w:uiPriority="72"/>
-    <w:lsdException w:name="Colorful Grid Accent 3" w:uiPriority="73"/>
-    <w:lsdException w:name="Light Shading Accent 4" w:uiPriority="60"/>
-    <w:lsdException w:name="Light List Accent 4" w:uiPriority="61"/>
-    <w:lsdException w:name="Light Grid Accent 4" w:uiPriority="62"/>
-    <w:lsdException w:name="Medium Shading 1 Accent 4" w:uiPriority="63"/>
-    <w:lsdException w:name="Medium Shading 2 Accent 4" w:uiPriority="64"/>
-    <w:lsdException w:name="Medium List 1 Accent 4" w:uiPriority="65"/>
-    <w:lsdException w:name="Medium List 2 Accent 4" w:uiPriority="66"/>
-    <w:lsdException w:name="Medium Grid 1 Accent 4" w:uiPriority="67"/>
-    <w:lsdException w:name="Medium Grid 2 Accent 4" w:uiPriority="68"/>
-    <w:lsdException w:name="Medium Grid 3 Accent 4" w:uiPriority="69"/>
-    <w:lsdException w:name="Dark List Accent 4" w:uiPriority="70"/>
-    <w:lsdException w:name="Colorful Shading Accent 4" w:uiPriority="71"/>
-    <w:lsdException w:name="Colorful List Accent 4" w:uiPriority="72"/>
-    <w:lsdException w:name="Colorful Grid Accent 4" w:uiPriority="73"/>
-    <w:lsdException w:name="Light Shading Accent 5" w:uiPriority="60"/>
-    <w:lsdException w:name="Light List Accent 5" w:uiPriority="61"/>
-    <w:lsdException w:name="Light Grid Accent 5" w:uiPriority="62"/>
-    <w:lsdException w:name="Medium Shading 1 Accent 5" w:uiPriority="63"/>
-    <w:lsdException w:name="Medium Shading 2 Accent 5" w:uiPriority="64"/>
-    <w:lsdException w:name="Medium List 1 Accent 5" w:uiPriority="65"/>
-    <w:lsdException w:name="Medium List 2 Accent 5" w:uiPriority="66"/>
-    <w:lsdException w:name="Medium Grid 1 Accent 5" w:uiPriority="67"/>
-    <w:lsdException w:name="Medium Grid 2 Accent 5" w:uiPriority="68"/>
-    <w:lsdException w:name="Medium Grid 3 Accent 5" w:uiPriority="69"/>
-    <w:lsdException w:name="Dark List Accent 5" w:uiPriority="70"/>
-    <w:lsdException w:name="Colorful Shading Accent 5" w:uiPriority="71"/>
-    <w:lsdException w:name="Colorful List Accent 5" w:uiPriority="72"/>
-    <w:lsdException w:name="Colorful Grid Accent 5" w:uiPriority="73"/>
-    <w:lsdException w:name="Light Shading Accent 6" w:uiPriority="60"/>
-    <w:lsdException w:name="Light List Accent 6" w:uiPriority="61"/>
-    <w:lsdException w:name="Light Grid Accent 6" w:uiPriority="62"/>
-    <w:lsdException w:name="Medium Shading 1 Accent 6" w:uiPriority="63"/>
-    <w:lsdException w:name="Medium Shading 2 Accent 6" w:uiPriority="64"/>
-    <w:lsdException w:name="Medium List 1 Accent 6" w:uiPriority="65"/>
-    <w:lsdException w:name="Medium List 2 Accent 6" w:uiPriority="66"/>
-    <w:lsdException w:name="Medium Grid 1 Accent 6" w:uiPriority="67"/>
-    <w:lsdException w:name="Medium Grid 2 Accent 6" w:uiPriority="68"/>
-    <w:lsdException w:name="Medium Grid 3 Accent 6" w:uiPriority="69"/>
-    <w:lsdException w:name="Dark List Accent 6" w:uiPriority="70"/>
-    <w:lsdException w:name="Colorful Shading Accent 6" w:uiPriority="71"/>
-    <w:lsdException w:name="Colorful List Accent 6" w:uiPriority="72"/>
-    <w:lsdException w:name="Colorful Grid Accent 6" w:uiPriority="73"/>
-    <w:lsdException w:name="Subtle Emphasis" w:uiPriority="19" w:qFormat="1"/>
-    <w:lsdException w:name="Intense Emphasis" w:uiPriority="21" w:qFormat="1"/>
-    <w:lsdException w:name="Subtle Reference" w:uiPriority="31" w:qFormat="1"/>
-    <w:lsdException w:name="Intense Reference" w:uiPriority="32" w:qFormat="1"/>
-    <w:lsdException w:name="Book Title" w:uiPriority="33" w:qFormat="1"/>
-    <w:lsdException w:name="Bibliography" w:semiHidden="1" w:uiPriority="37" w:unhideWhenUsed="1"/>
-    <w:lsdException w:name="TOC Heading" w:semiHidden="1" w:uiPriority="39" w:unhideWhenUsed="1" w:qFormat="1"/>
-    <w:lsdException w:name="Plain Table 1" w:uiPriority="41"/>
-    <w:lsdException w:name="Plain Table 2" w:uiPriority="42"/>
-    <w:lsdException w:name="Plain Table 3" w:uiPriority="43"/>
-    <w:lsdException w:name="Plain Table 4" w:uiPriority="44"/>
-    <w:lsdException w:name="Plain Table 5" w:uiPriority="45"/>
-    <w:lsdException w:name="Grid Table Light" w:uiPriority="40"/>
-    <w:lsdException w:name="Grid Table 1 Light" w:uiPriority="46"/>
-    <w:lsdException w:name="Grid Table 2" w:uiPriority="47"/>
-    <w:lsdException w:name="Grid Table 3" w:uiPriority="48"/>
-    <w:lsdException w:name="Grid Table 4" w:uiPriority="49"/>
-    <w:lsdException w:name="Grid Table 5 Dark" w:uiPriority="50"/>
-    <w:lsdException w:name="Grid Table 6 Colorful" w:uiPriority="51"/>
-    <w:lsdException w:name="Grid Table 7 Colorful" w:uiPriority="52"/>
-    <w:lsdException w:name="Grid Table 1 Light Accent 1" w:uiPriority="46"/>
-    <w:lsdException w:name="Grid Table 2 Accent 1" w:uiPriority="47"/>
-    <w:lsdException w:name="Grid Table 3 Accent 1" w:uiPriority="48"/>
-    <w:lsdException w:name="Grid Table 4 Accent 1" w:uiPriority="49"/>
-    <w:lsdException w:name="Grid Table 5 Dark Accent 1" w:uiPriority="50"/>
-    <w:lsdException w:name="Grid Table 6 Colorful Accent 1" w:uiPriority="51"/>
-    <w:lsdException w:name="Grid Table 7 Colorful Accent 1" w:uiPriority="52"/>
-    <w:lsdException w:name="Grid Table 1 Light Accent 2" w:uiPriority="46"/>
-    <w:lsdException w:name="Grid Table 2 Accent 2" w:uiPriority="47"/>
-    <w:lsdException w:name="Grid Table 3 Accent 2" w:uiPriority="48"/>
-    <w:lsdException w:name="Grid Table 4 Accent 2" w:uiPriority="49"/>
-    <w:lsdException w:name="Grid Table 5 Dark Accent 2" w:uiPriority="50"/>
-    <w:lsdException w:name="Grid Table 6 Colorful Accent 2" w:uiPriority="51"/>
-    <w:lsdException w:name="Grid Table 7 Colorful Accent 2" w:uiPriority="52"/>
-    <w:lsdException w:name="Grid Table 1 Light Accent 3" w:uiPriority="46"/>
-    <w:lsdException w:name="Grid Table 2 Accent 3" w:uiPriority="47"/>
-    <w:lsdException w:name="Grid Table 3 Accent 3" w:uiPriority="48"/>
-    <w:lsdException w:name="Grid Table 4 Accent 3" w:uiPriority="49"/>
-    <w:lsdException w:name="Grid Table 5 Dark Accent 3" w:uiPriority="50"/>
-    <w:lsdException w:name="Grid Table 6 Colorful Accent 3" w:uiPriority="51"/>
-    <w:lsdException w:name="Grid Table 7 Colorful Accent 3" w:uiPriority="52"/>
-    <w:lsdException w:name="Grid Table 1 Light Accent 4" w:uiPriority="46"/>
-    <w:lsdException w:name="Grid Table 2 Accent 4" w:uiPriority="47"/>
-    <w:lsdException w:name="Grid Table 3 Accent 4" w:uiPriority="48"/>
-    <w:lsdException w:name="Grid Table 4 Accent 4" w:uiPriority="49"/>
-    <w:lsdException w:name="Grid Table 5 Dark Accent 4" w:uiPriority="50"/>
-    <w:lsdException w:name="Grid Table 6 Colorful Accent 4" w:uiPriority="51"/>
-    <w:lsdException w:name="Grid Table 7 Colorful Accent 4" w:uiPriority="52"/>
-    <w:lsdException w:name="Grid Table 1 Light Accent 5" w:uiPriority="46"/>
-    <w:lsdException w:name="Grid Table 2 Accent 5" w:uiPriority="47"/>
-    <w:lsdException w:name="Grid Table 3 Accent 5" w:uiPriority="48"/>
-    <w:lsdException w:name="Grid Table 4 Accent 5" w:uiPriority="49"/>
-    <w:lsdException w:name="Grid Table 5 Dark Accent 5" w:uiPriority="50"/>
-    <w:lsdException w:name="Grid Table 6 Colorful Accent 5" w:uiPriority="51"/>
-    <w:lsdException w:name="Grid Table 7 Colorful Accent 5" w:uiPriority="52"/>
-    <w:lsdException w:name="Grid Table 1 Light Accent 6" w:uiPriority="46"/>
-    <w:lsdException w:name="Grid Table 2 Accent 6" w:uiPriority="47"/>
-    <w:lsdException w:name="Grid Table 3 Accent 6" w:uiPriority="48"/>
-    <w:lsdException w:name="Grid Table 4 Accent 6" w:uiPriority="49"/>
-    <w:lsdException w:name="Grid Table 5 Dark Accent 6" w:uiPriority="50"/>
-    <w:lsdException w:name="Grid Table 6 Colorful Accent 6" w:uiPriority="51"/>
-    <w:lsdException w:name="Grid Table 7 Colorful Accent 6" w:uiPriority="52"/>
-    <w:lsdException w:name="List Table 1 Light" w:uiPriority="46"/>
-    <w:lsdException w:name="List Table 2" w:uiPriority="47"/>
-    <w:lsdException w:name="List Table 3" w:uiPriority="48"/>
-    <w:lsdException w:name="List Table 4" w:uiPriority="49"/>
-    <w:lsdException w:name="List Table 5 Dark" w:uiPriority="50"/>
-    <w:lsdException w:name="List Table 6 Colorful" w:uiPriority="51"/>
-    <w:lsdException w:name="List Table 7 Colorful" w:uiPriority="52"/>
-    <w:lsdException w:name="List Table 1 Light Accent 1" w:uiPriority="46"/>
-    <w:lsdException w:name="List Table 2 Accent 1" w:uiPriority="47"/>
-    <w:lsdException w:name="List Table 3 Accent 1" w:uiPriority="48"/>
-    <w:lsdException w:name="List Table 4 Accent 1" w:uiPriority="49"/>
-    <w:lsdException w:name="List Table 5 Dark Accent 1" w:uiPriority="50"/>
-    <w:lsdException w:name="List Table 6 Colorful Accent 1" w:uiPriority="51"/>
-    <w:lsdException w:name="List Table 7 Colorful Accent 1" w:uiPriority="52"/>
-    <w:lsdException w:name="List Table 1 Light Accent 2" w:uiPriority="46"/>
-    <w:lsdException w:name="List Table 2 Accent 2" w:uiPriority="47"/>
-    <w:lsdException w:name="List Table 3 Accent 2" w:uiPriority="48"/>
-    <w:lsdException w:name="List Table 4 Accent 2" w:uiPriority="49"/>
-    <w:lsdException w:name="List Table 5 Dark Accent 2" w:uiPriority="50"/>
-    <w:lsdException w:name="List Table 6 Colorful Accent 2" w:uiPriority="51"/>
-    <w:lsdException w:name="List Table 7 Colorful Accent 2" w:uiPriority="52"/>
-    <w:lsdException w:name="List Table 1 Light Accent 3" w:uiPriority="46"/>
-    <w:lsdException w:name="List Table 2 Accent 3" w:uiPriority="47"/>
-    <w:lsdException w:name="List Table 3 Accent 3" w:uiPriority="48"/>
-    <w:lsdException w:name="List Table 4 Accent 3" w:uiPriority="49"/>
-    <w:lsdException w:name="List Table 5 Dark Accent 3" w:uiPriority="50"/>
-    <w:lsdException w:name="List Table 6 Colorful Accent 3" w:uiPriority="51"/>
-    <w:lsdException w:name="List Table 7 Colorful Accent 3" w:uiPriority="52"/>
-    <w:lsdException w:name="List Table 1 Light Accent 4" w:uiPriority="46"/>
-    <w:lsdException w:name="List Table 2 Accent 4" w:uiPriority="47"/>
-    <w:lsdException w:name="List Table 3 Accent 4" w:uiPriority="48"/>
-    <w:lsdException w:name="List Table 4 Accent 4" w:uiPriority="49"/>
-    <w:lsdException w:name="List Table 5 Dark Accent 4" w:uiPriority="50"/>
-    <w:lsdException w:name="List Table 6 Colorful Accent 4" w:uiPriority="51"/>
-    <w:lsdException w:name="List Table 7 Colorful Accent 4" w:uiPriority="52"/>
-    <w:lsdException w:name="List Table 1 Light Accent 5" w:uiPriority="46"/>
-    <w:lsdException w:name="List Table 2 Accent 5" w:uiPriority="47"/>
-    <w:lsdException w:name="List Table 3 Accent 5" w:uiPriority="48"/>
-    <w:lsdException w:name="List Table 4 Accent 5" w:uiPriority="49"/>
-    <w:lsdException w:name="List Table 5 Dark Accent 5" w:uiPriority="50"/>
-    <w:lsdException w:name="List Table 6 Colorful Accent 5" w:uiPriority="51"/>
-    <w:lsdException w:name="List Table 7 Colorful Accent 5" w:uiPriority="52"/>
-    <w:lsdException w:name="List Table 1 Light Accent 6" w:uiPriority="46"/>
-    <w:lsdException w:name="List Table 2 Accent 6" w:uiPriority="47"/>
-    <w:lsdException w:name="List Table 3 Accent 6" w:uiPriority="48"/>
-    <w:lsdException w:name="List Table 4 Accent 6" w:uiPriority="49"/>
-    <w:lsdException w:name="List Table 5 Dark Accent 6" w:uiPriority="50"/>
-    <w:lsdException w:name="List Table 6 Colorful Accent 6" w:uiPriority="51"/>
-    <w:lsdException w:name="List Table 7 Colorful Accent 6" w:uiPriority="52"/>
-    <w:lsdException w:name="Mention" w:semiHidden="1" w:unhideWhenUsed="1"/>
-    <w:lsdException w:name="Smart Hyperlink" w:semiHidden="1" w:unhideWhenUsed="1"/>
-    <w:lsdException w:name="Hashtag" w:semiHidden="1" w:unhideWhenUsed="1"/>
-    <w:lsdException w:name="Unresolved Mention" w:semiHidden="1" w:unhideWhenUsed="1"/>
-    <w:lsdException w:name="Smart Link" w:semiHidden="1" w:unhideWhenUsed="1"/>
-  </w:latentStyles>
-  <w:style w:type="paragraph" w:default="1" w:styleId="Normal">
-    <w:name w:val="Normal"/>
-    <w:qFormat/>
-    <w:rsid w:val="00540217"/>
-    <w:rPr>
-      <w:rFonts w:cs="Times New Roman"/>
-      <w:sz w:val="3276"/>
-      <w:szCs w:val="3276"/>
-    </w:rPr>
-  </w:style>
-  <w:style w:type="character" w:default="1" w:styleId="Policepardfaut">
-    <w:name w:val="Default Paragraph Font"/>
-    <w:uiPriority w:val="1"/>
-    <w:semiHidden/>
-    <w:unhideWhenUsed/>
-  </w:style>
-  <w:style w:type="table" w:default="1" w:styleId="TableauNormal">
-    <w:name w:val="Normal Table"/>
-    <w:uiPriority w:val="99"/>
-    <w:semiHidden/>
-    <w:unhideWhenUsed/>
-    <w:tblPr>
-      <w:tblInd w:w="0" w:type="dxa"/>
-      <w:tblCellMar>
-        <w:top w:w="0" w:type="dxa"/>
-        <w:left w:w="108" w:type="dxa"/>
-        <w:bottom w:w="0" w:type="dxa"/>
-        <w:right w:w="108" w:type="dxa"/>
-      </w:tblCellMar>
-    </w:tblPr>
-  </w:style>
-  <w:style w:type="numbering" w:default="1" w:styleId="Aucuneliste">
-    <w:name w:val="No List"/>
-    <w:uiPriority w:val="99"/>
-    <w:semiHidden/>
-    <w:unhideWhenUsed/>
-  </w:style>
-  <w:style w:type="character" w:styleId="Textedelespacerserv">
-    <w:name w:val="Placeholder Text"/>
-    <w:basedOn w:val="Policepardfaut"/>
-    <w:uiPriority w:val="99"/>
-    <w:semiHidden/>
-    <w:rsid w:val="00540217"/>
-    <w:rPr>
-      <w:color w:val="808080"/>
-    </w:rPr>
-  </w:style>
-  <w:style w:type="paragraph" w:customStyle="1" w:styleId="6E60C6E5CC8A4262814AA29F49850A7E">
-    <w:name w:val="6E60C6E5CC8A4262814AA29F49850A7E"/>
-    <w:rsid w:val="00540217"/>
-  </w:style>
-</w:styles>
-</file>
-
-<file path=word/glossary/webSettings.xml><?xml version="1.0" encoding="utf-8"?>
-<w:webSettings xmlns:mc="http://schemas.openxmlformats.org/markup-compatibility/2006" xmlns:r="http://schemas.openxmlformats.org/officeDocument/2006/relationships" xmlns:w="http://schemas.openxmlformats.org/wordprocessingml/2006/main" xmlns:w14="http://schemas.microsoft.com/office/word/2010/wordml" xmlns:w15="http://schemas.microsoft.com/office/word/2012/wordml" xmlns:w16cex="http://schemas.microsoft.com/office/word/2018/wordml/cex" xmlns:w16cid="http://schemas.microsoft.com/office/word/2016/wordml/cid" xmlns:w16="http://schemas.microsoft.com/office/word/2018/wordml" xmlns:w16du="http://schemas.microsoft.com/office/word/2023/wordml/word16du" xmlns:w16sdtdh="http://schemas.microsoft.com/office/word/2020/wordml/sdtdatahash" xmlns:w16sdtfl="http://schemas.microsoft.com/office/word/2024/wordml/sdtformatlock" xmlns:w16se="http://schemas.microsoft.com/office/word/2015/wordml/symex" mc:Ignorable="w14 w15 w16se w16cid w16 w16cex w16sdtdh w16sdtfl w16du">
-  <w:optimizeForBrowser/>
-  <w:allowPNG/>
-</w:webSettings>
 </file>
 
 <file path=word/theme/theme1.xml><?xml version="1.0" encoding="utf-8"?>

</xml_diff>